<commit_message>
Coursework 1 in upd
</commit_message>
<xml_diff>
--- a/c1/coursework1.docx
+++ b/c1/coursework1.docx
@@ -487,7 +487,7 @@
             </w:rPr>
             <w:fldChar w:fldCharType="separate"/>
           </w:r>
-          <w:hyperlink w:anchor="_Toc117017758" w:history="1">
+          <w:hyperlink w:anchor="_Toc117079442" w:history="1">
             <w:r>
               <w:rPr>
                 <w:rStyle w:val="Hyperlink"/>
@@ -514,7 +514,7 @@
                 <w:noProof/>
                 <w:webHidden/>
               </w:rPr>
-              <w:instrText xml:space="preserve"> PAGEREF _Toc117017758 \h </w:instrText>
+              <w:instrText xml:space="preserve"> PAGEREF _Toc117079442 \h </w:instrText>
             </w:r>
             <w:r>
               <w:rPr>
@@ -552,10 +552,12 @@
               <w:tab w:val="right" w:leader="dot" w:pos="9016"/>
             </w:tabs>
             <w:rPr>
+              <w:rFonts w:eastAsiaTheme="minorEastAsia"/>
               <w:noProof/>
+              <w:lang w:eastAsia="ru-RU"/>
             </w:rPr>
           </w:pPr>
-          <w:hyperlink w:anchor="_Toc117017759" w:history="1">
+          <w:hyperlink w:anchor="_Toc117079443" w:history="1">
             <w:r>
               <w:rPr>
                 <w:rStyle w:val="Hyperlink"/>
@@ -582,7 +584,7 @@
                 <w:noProof/>
                 <w:webHidden/>
               </w:rPr>
-              <w:instrText xml:space="preserve"> PAGEREF _Toc117017759 \h </w:instrText>
+              <w:instrText xml:space="preserve"> PAGEREF _Toc117079443 \h </w:instrText>
             </w:r>
             <w:r>
               <w:rPr>
@@ -625,7 +627,7 @@
               <w:lang w:eastAsia="ru-RU"/>
             </w:rPr>
           </w:pPr>
-          <w:hyperlink w:anchor="_Toc117017760" w:history="1">
+          <w:hyperlink w:anchor="_Toc117079444" w:history="1">
             <w:r>
               <w:rPr>
                 <w:rStyle w:val="Hyperlink"/>
@@ -653,7 +655,7 @@
                 <w:noProof/>
                 <w:webHidden/>
               </w:rPr>
-              <w:instrText xml:space="preserve"> PAGEREF _Toc117017760 \h </w:instrText>
+              <w:instrText xml:space="preserve"> PAGEREF _Toc117079444 \h </w:instrText>
             </w:r>
             <w:r>
               <w:rPr>
@@ -696,7 +698,7 @@
               <w:lang w:eastAsia="ru-RU"/>
             </w:rPr>
           </w:pPr>
-          <w:hyperlink w:anchor="_Toc117017761" w:history="1">
+          <w:hyperlink w:anchor="_Toc117079445" w:history="1">
             <w:r>
               <w:rPr>
                 <w:rStyle w:val="Hyperlink"/>
@@ -724,7 +726,7 @@
                 <w:noProof/>
                 <w:webHidden/>
               </w:rPr>
-              <w:instrText xml:space="preserve"> PAGEREF _Toc117017761 \h </w:instrText>
+              <w:instrText xml:space="preserve"> PAGEREF _Toc117079445 \h </w:instrText>
             </w:r>
             <w:r>
               <w:rPr>
@@ -767,14 +769,14 @@
               <w:lang w:eastAsia="ru-RU"/>
             </w:rPr>
           </w:pPr>
-          <w:hyperlink w:anchor="_Toc117017762" w:history="1">
+          <w:hyperlink w:anchor="_Toc117079446" w:history="1">
             <w:r>
               <w:rPr>
                 <w:rStyle w:val="Hyperlink"/>
                 <w:noProof/>
                 <w:lang w:eastAsia="ru-RU"/>
               </w:rPr>
-              <w:t>Материнская плата</w:t>
+              <w:t>Операционная система</w:t>
             </w:r>
             <w:r>
               <w:rPr>
@@ -795,7 +797,7 @@
                 <w:noProof/>
                 <w:webHidden/>
               </w:rPr>
-              <w:instrText xml:space="preserve"> PAGEREF _Toc117017762 \h </w:instrText>
+              <w:instrText xml:space="preserve"> PAGEREF _Toc117079446 \h </w:instrText>
             </w:r>
             <w:r>
               <w:rPr>
@@ -838,14 +840,14 @@
               <w:lang w:eastAsia="ru-RU"/>
             </w:rPr>
           </w:pPr>
-          <w:hyperlink w:anchor="_Toc117017763" w:history="1">
+          <w:hyperlink w:anchor="_Toc117079447" w:history="1">
             <w:r>
               <w:rPr>
                 <w:rStyle w:val="Hyperlink"/>
                 <w:noProof/>
                 <w:lang w:eastAsia="ru-RU"/>
               </w:rPr>
-              <w:t>Чипсет</w:t>
+              <w:t>Материнская плата</w:t>
             </w:r>
             <w:r>
               <w:rPr>
@@ -866,7 +868,7 @@
                 <w:noProof/>
                 <w:webHidden/>
               </w:rPr>
-              <w:instrText xml:space="preserve"> PAGEREF _Toc117017763 \h </w:instrText>
+              <w:instrText xml:space="preserve"> PAGEREF _Toc117079447 \h </w:instrText>
             </w:r>
             <w:r>
               <w:rPr>
@@ -909,14 +911,14 @@
               <w:lang w:eastAsia="ru-RU"/>
             </w:rPr>
           </w:pPr>
-          <w:hyperlink w:anchor="_Toc117017764" w:history="1">
+          <w:hyperlink w:anchor="_Toc117079448" w:history="1">
             <w:r>
               <w:rPr>
                 <w:rStyle w:val="Hyperlink"/>
                 <w:noProof/>
                 <w:lang w:eastAsia="ru-RU"/>
               </w:rPr>
-              <w:t>Процессор</w:t>
+              <w:t>Чипсет</w:t>
             </w:r>
             <w:r>
               <w:rPr>
@@ -937,7 +939,7 @@
                 <w:noProof/>
                 <w:webHidden/>
               </w:rPr>
-              <w:instrText xml:space="preserve"> PAGEREF _Toc117017764 \h </w:instrText>
+              <w:instrText xml:space="preserve"> PAGEREF _Toc117079448 \h </w:instrText>
             </w:r>
             <w:r>
               <w:rPr>
@@ -980,13 +982,84 @@
               <w:lang w:eastAsia="ru-RU"/>
             </w:rPr>
           </w:pPr>
-          <w:hyperlink w:anchor="_Toc117017765" w:history="1">
+          <w:hyperlink w:anchor="_Toc117079449" w:history="1">
             <w:r>
               <w:rPr>
                 <w:rStyle w:val="Hyperlink"/>
                 <w:noProof/>
                 <w:lang w:eastAsia="ru-RU"/>
               </w:rPr>
+              <w:t>Процессор</w:t>
+            </w:r>
+            <w:r>
+              <w:rPr>
+                <w:noProof/>
+                <w:webHidden/>
+              </w:rPr>
+              <w:tab/>
+            </w:r>
+            <w:r>
+              <w:rPr>
+                <w:noProof/>
+                <w:webHidden/>
+              </w:rPr>
+              <w:fldChar w:fldCharType="begin"/>
+            </w:r>
+            <w:r>
+              <w:rPr>
+                <w:noProof/>
+                <w:webHidden/>
+              </w:rPr>
+              <w:instrText xml:space="preserve"> PAGEREF _Toc117079449 \h </w:instrText>
+            </w:r>
+            <w:r>
+              <w:rPr>
+                <w:noProof/>
+                <w:webHidden/>
+              </w:rPr>
+            </w:r>
+            <w:r>
+              <w:rPr>
+                <w:noProof/>
+                <w:webHidden/>
+              </w:rPr>
+              <w:fldChar w:fldCharType="separate"/>
+            </w:r>
+            <w:r>
+              <w:rPr>
+                <w:noProof/>
+                <w:webHidden/>
+              </w:rPr>
+              <w:t>8</w:t>
+            </w:r>
+            <w:r>
+              <w:rPr>
+                <w:noProof/>
+                <w:webHidden/>
+              </w:rPr>
+              <w:fldChar w:fldCharType="end"/>
+            </w:r>
+          </w:hyperlink>
+        </w:p>
+        <w:p>
+          <w:pPr>
+            <w:pStyle w:val="TOC2"/>
+            <w:tabs>
+              <w:tab w:val="right" w:leader="dot" w:pos="9016"/>
+            </w:tabs>
+            <w:rPr>
+              <w:rFonts w:eastAsiaTheme="minorEastAsia"/>
+              <w:noProof/>
+              <w:lang w:eastAsia="ru-RU"/>
+            </w:rPr>
+          </w:pPr>
+          <w:hyperlink w:anchor="_Toc117079450" w:history="1">
+            <w:r>
+              <w:rPr>
+                <w:rStyle w:val="Hyperlink"/>
+                <w:noProof/>
+                <w:lang w:eastAsia="ru-RU"/>
+              </w:rPr>
               <w:t>Список литературы</w:t>
             </w:r>
             <w:r>
@@ -1008,7 +1081,7 @@
                 <w:noProof/>
                 <w:webHidden/>
               </w:rPr>
-              <w:instrText xml:space="preserve"> PAGEREF _Toc117017765 \h </w:instrText>
+              <w:instrText xml:space="preserve"> PAGEREF _Toc117079450 \h </w:instrText>
             </w:r>
             <w:r>
               <w:rPr>
@@ -1028,7 +1101,7 @@
                 <w:noProof/>
                 <w:webHidden/>
               </w:rPr>
-              <w:t>8</w:t>
+              <w:t>9</w:t>
             </w:r>
             <w:r>
               <w:rPr>
@@ -1100,7 +1173,7 @@
         <w:pStyle w:val="Heading2"/>
         <w:ind w:firstLine="0"/>
       </w:pPr>
-      <w:bookmarkStart w:id="4" w:name="_Toc117017758"/>
+      <w:bookmarkStart w:id="4" w:name="_Toc117079442"/>
       <w:r>
         <w:lastRenderedPageBreak/>
         <w:t>Конфигурация компьютера</w:t>
@@ -1117,7 +1190,7 @@
           <w:iCs w:val="0"/>
         </w:rPr>
       </w:pPr>
-      <w:bookmarkStart w:id="5" w:name="_Toc117017759"/>
+      <w:bookmarkStart w:id="5" w:name="_Toc117079443"/>
       <w:r>
         <w:rPr>
           <w:rStyle w:val="Emphasis"/>
@@ -2074,9 +2147,33 @@
                 <w:sz w:val="24"/>
                 <w:szCs w:val="24"/>
                 <w:shd w:val="clear" w:color="auto" w:fill="FFFFFF"/>
+                <w:lang w:eastAsia="ru-RU"/>
+              </w:rPr>
+            </w:pPr>
+            <w:r>
+              <w:rPr>
+                <w:rFonts w:ascii="Bahnschrift Light" w:eastAsia="Times New Roman" w:hAnsi="Bahnschrift Light" w:cs="Arial"/>
+                <w:color w:val="000000" w:themeColor="text1"/>
+                <w:kern w:val="36"/>
+                <w:sz w:val="24"/>
+                <w:szCs w:val="24"/>
+                <w:shd w:val="clear" w:color="auto" w:fill="FFFFFF"/>
                 <w:lang w:val="en-US" w:eastAsia="ru-RU"/>
               </w:rPr>
-            </w:pPr>
+              <w:t>PHILIPS</w:t>
+            </w:r>
+            <w:r>
+              <w:rPr>
+                <w:rFonts w:ascii="Bahnschrift Light" w:eastAsia="Times New Roman" w:hAnsi="Bahnschrift Light" w:cs="Arial"/>
+                <w:color w:val="000000" w:themeColor="text1"/>
+                <w:kern w:val="36"/>
+                <w:sz w:val="24"/>
+                <w:szCs w:val="24"/>
+                <w:shd w:val="clear" w:color="auto" w:fill="FFFFFF"/>
+                <w:lang w:eastAsia="ru-RU"/>
+              </w:rPr>
+              <w:t xml:space="preserve"> </w:t>
+            </w:r>
             <w:r>
               <w:rPr>
                 <w:rFonts w:ascii="Bahnschrift Light" w:eastAsia="Times New Roman" w:hAnsi="Bahnschrift Light" w:cs="Arial"/>
@@ -2087,7 +2184,19 @@
                 <w:shd w:val="clear" w:color="auto" w:fill="FFFFFF"/>
                 <w:lang w:val="en-US" w:eastAsia="ru-RU"/>
               </w:rPr>
-              <w:t>PHILIPS</w:t>
+              <w:t>E</w:t>
+            </w:r>
+            <w:r>
+              <w:rPr>
+                <w:rFonts w:ascii="Bahnschrift Light" w:eastAsia="Times New Roman" w:hAnsi="Bahnschrift Light" w:cs="Arial"/>
+                <w:color w:val="000000" w:themeColor="text1"/>
+                <w:kern w:val="36"/>
+                <w:sz w:val="24"/>
+                <w:szCs w:val="24"/>
+                <w:shd w:val="clear" w:color="auto" w:fill="FFFFFF"/>
+                <w:lang w:eastAsia="ru-RU"/>
+              </w:rPr>
+              <w:t xml:space="preserve"> </w:t>
             </w:r>
             <w:r>
               <w:rPr>
@@ -2099,7 +2208,19 @@
                 <w:shd w:val="clear" w:color="auto" w:fill="FFFFFF"/>
                 <w:lang w:val="en-US" w:eastAsia="ru-RU"/>
               </w:rPr>
-              <w:t xml:space="preserve"> </w:t>
+              <w:t>line</w:t>
+            </w:r>
+            <w:r>
+              <w:rPr>
+                <w:rFonts w:ascii="Bahnschrift Light" w:eastAsia="Times New Roman" w:hAnsi="Bahnschrift Light" w:cs="Arial"/>
+                <w:color w:val="000000" w:themeColor="text1"/>
+                <w:kern w:val="36"/>
+                <w:sz w:val="24"/>
+                <w:szCs w:val="24"/>
+                <w:shd w:val="clear" w:color="auto" w:fill="FFFFFF"/>
+                <w:lang w:eastAsia="ru-RU"/>
+              </w:rPr>
+              <w:t xml:space="preserve"> 3840</w:t>
             </w:r>
             <w:r>
               <w:rPr>
@@ -2111,54 +2232,6 @@
                 <w:shd w:val="clear" w:color="auto" w:fill="FFFFFF"/>
                 <w:lang w:val="en-US" w:eastAsia="ru-RU"/>
               </w:rPr>
-              <w:t>E</w:t>
-            </w:r>
-            <w:r>
-              <w:rPr>
-                <w:rFonts w:ascii="Bahnschrift Light" w:eastAsia="Times New Roman" w:hAnsi="Bahnschrift Light" w:cs="Arial"/>
-                <w:color w:val="000000" w:themeColor="text1"/>
-                <w:kern w:val="36"/>
-                <w:sz w:val="24"/>
-                <w:szCs w:val="24"/>
-                <w:shd w:val="clear" w:color="auto" w:fill="FFFFFF"/>
-                <w:lang w:val="en-US" w:eastAsia="ru-RU"/>
-              </w:rPr>
-              <w:t xml:space="preserve"> </w:t>
-            </w:r>
-            <w:r>
-              <w:rPr>
-                <w:rFonts w:ascii="Bahnschrift Light" w:eastAsia="Times New Roman" w:hAnsi="Bahnschrift Light" w:cs="Arial"/>
-                <w:color w:val="000000" w:themeColor="text1"/>
-                <w:kern w:val="36"/>
-                <w:sz w:val="24"/>
-                <w:szCs w:val="24"/>
-                <w:shd w:val="clear" w:color="auto" w:fill="FFFFFF"/>
-                <w:lang w:val="en-US" w:eastAsia="ru-RU"/>
-              </w:rPr>
-              <w:t>line</w:t>
-            </w:r>
-            <w:r>
-              <w:rPr>
-                <w:rFonts w:ascii="Bahnschrift Light" w:eastAsia="Times New Roman" w:hAnsi="Bahnschrift Light" w:cs="Arial"/>
-                <w:color w:val="000000" w:themeColor="text1"/>
-                <w:kern w:val="36"/>
-                <w:sz w:val="24"/>
-                <w:szCs w:val="24"/>
-                <w:shd w:val="clear" w:color="auto" w:fill="FFFFFF"/>
-                <w:lang w:val="en-US" w:eastAsia="ru-RU"/>
-              </w:rPr>
-              <w:t xml:space="preserve"> 3840</w:t>
-            </w:r>
-            <w:r>
-              <w:rPr>
-                <w:rFonts w:ascii="Bahnschrift Light" w:eastAsia="Times New Roman" w:hAnsi="Bahnschrift Light" w:cs="Arial"/>
-                <w:color w:val="000000" w:themeColor="text1"/>
-                <w:kern w:val="36"/>
-                <w:sz w:val="24"/>
-                <w:szCs w:val="24"/>
-                <w:shd w:val="clear" w:color="auto" w:fill="FFFFFF"/>
-                <w:lang w:val="en-US" w:eastAsia="ru-RU"/>
-              </w:rPr>
               <w:t>x</w:t>
             </w:r>
             <w:r>
@@ -2169,7 +2242,7 @@
                 <w:sz w:val="24"/>
                 <w:szCs w:val="24"/>
                 <w:shd w:val="clear" w:color="auto" w:fill="FFFFFF"/>
-                <w:lang w:val="en-US" w:eastAsia="ru-RU"/>
+                <w:lang w:eastAsia="ru-RU"/>
               </w:rPr>
               <w:t>2160</w:t>
             </w:r>
@@ -2181,7 +2254,7 @@
                 <w:sz w:val="24"/>
                 <w:szCs w:val="24"/>
                 <w:shd w:val="clear" w:color="auto" w:fill="FFFFFF"/>
-                <w:lang w:val="en-US" w:eastAsia="ru-RU"/>
+                <w:lang w:eastAsia="ru-RU"/>
               </w:rPr>
               <w:t xml:space="preserve"> 60</w:t>
             </w:r>
@@ -2210,7 +2283,7 @@
           <w:sz w:val="24"/>
           <w:szCs w:val="24"/>
           <w:shd w:val="clear" w:color="auto" w:fill="FFFFFF"/>
-          <w:lang w:val="en-US" w:eastAsia="ru-RU"/>
+          <w:lang w:eastAsia="ru-RU"/>
         </w:rPr>
       </w:pPr>
     </w:p>
@@ -2223,7 +2296,7 @@
           <w:sz w:val="24"/>
           <w:szCs w:val="24"/>
           <w:shd w:val="clear" w:color="auto" w:fill="FFFFFF"/>
-          <w:lang w:val="en-US" w:eastAsia="ru-RU"/>
+          <w:lang w:eastAsia="ru-RU"/>
         </w:rPr>
       </w:pPr>
       <w:r>
@@ -2234,7 +2307,7 @@
           <w:sz w:val="24"/>
           <w:szCs w:val="24"/>
           <w:shd w:val="clear" w:color="auto" w:fill="FFFFFF"/>
-          <w:lang w:val="en-US" w:eastAsia="ru-RU"/>
+          <w:lang w:eastAsia="ru-RU"/>
         </w:rPr>
         <w:br w:type="page"/>
       </w:r>
@@ -2246,7 +2319,7 @@
           <w:lang w:eastAsia="ru-RU"/>
         </w:rPr>
       </w:pPr>
-      <w:bookmarkStart w:id="6" w:name="_Toc117017760"/>
+      <w:bookmarkStart w:id="6" w:name="_Toc117079444"/>
       <w:r>
         <w:rPr>
           <w:lang w:eastAsia="ru-RU"/>
@@ -2329,31 +2402,7 @@
         <w:rPr>
           <w:lang w:eastAsia="ru-RU"/>
         </w:rPr>
-        <w:t>изучение конкретных вычислительных машин, комплексов, систем и сетей с</w:t>
-      </w:r>
-      <w:r>
-        <w:rPr>
-          <w:lang w:eastAsia="ru-RU"/>
-        </w:rPr>
-        <w:t xml:space="preserve"> </w:t>
-      </w:r>
-      <w:r>
-        <w:rPr>
-          <w:lang w:eastAsia="ru-RU"/>
-        </w:rPr>
-        <w:t>оформлением технической документации на примере описания устройства</w:t>
-      </w:r>
-      <w:r>
-        <w:rPr>
-          <w:lang w:eastAsia="ru-RU"/>
-        </w:rPr>
-        <w:t xml:space="preserve"> </w:t>
-      </w:r>
-      <w:r>
-        <w:rPr>
-          <w:lang w:eastAsia="ru-RU"/>
-        </w:rPr>
-        <w:t>домашнего компьютера.</w:t>
+        <w:t>изучение конкретных вычислительных машин, комплексов, систем и сетей с оформлением технической документации на примере описания устройства домашнего компьютера.</w:t>
       </w:r>
     </w:p>
     <w:p>
@@ -2363,7 +2412,7 @@
           <w:lang w:eastAsia="ru-RU"/>
         </w:rPr>
       </w:pPr>
-      <w:bookmarkStart w:id="7" w:name="_Toc117017761"/>
+      <w:bookmarkStart w:id="7" w:name="_Toc117079445"/>
       <w:r>
         <w:rPr>
           <w:lang w:eastAsia="ru-RU"/>
@@ -2474,7 +2523,841 @@
           <w:lang w:eastAsia="ru-RU"/>
         </w:rPr>
       </w:pPr>
-      <w:bookmarkStart w:id="8" w:name="_Toc117017762"/>
+      <w:bookmarkStart w:id="8" w:name="_Toc117079446"/>
+      <w:r>
+        <w:rPr>
+          <w:lang w:eastAsia="ru-RU"/>
+        </w:rPr>
+        <w:lastRenderedPageBreak/>
+        <w:t>Операционная система</w:t>
+      </w:r>
+      <w:bookmarkEnd w:id="8"/>
+    </w:p>
+    <w:p>
+      <w:pPr>
+        <w:ind w:firstLine="708"/>
+        <w:rPr>
+          <w:lang w:eastAsia="ru-RU"/>
+        </w:rPr>
+      </w:pPr>
+      <w:r>
+        <w:rPr>
+          <w:lang w:eastAsia="ru-RU"/>
+        </w:rPr>
+        <w:t xml:space="preserve">На моем компьютере стоит операционная система </w:t>
+      </w:r>
+      <w:r>
+        <w:rPr>
+          <w:lang w:val="en-US" w:eastAsia="ru-RU"/>
+        </w:rPr>
+        <w:t>Windows</w:t>
+      </w:r>
+      <w:r>
+        <w:rPr>
+          <w:lang w:eastAsia="ru-RU"/>
+        </w:rPr>
+        <w:t xml:space="preserve"> 11. </w:t>
+      </w:r>
+      <w:r>
+        <w:rPr>
+          <w:lang w:eastAsia="ru-RU"/>
+        </w:rPr>
+        <w:t xml:space="preserve">Windows 11 — это </w:t>
+      </w:r>
+      <w:r>
+        <w:rPr>
+          <w:lang w:eastAsia="ru-RU"/>
+        </w:rPr>
+        <w:t>проприетарная (</w:t>
+      </w:r>
+      <w:r>
+        <w:rPr>
+          <w:lang w:val="en-US" w:eastAsia="ru-RU"/>
+        </w:rPr>
+        <w:t>close</w:t>
+      </w:r>
+      <w:r>
+        <w:rPr>
+          <w:lang w:eastAsia="ru-RU"/>
+        </w:rPr>
+        <w:t xml:space="preserve"> </w:t>
+      </w:r>
+      <w:r>
+        <w:rPr>
+          <w:lang w:val="en-US" w:eastAsia="ru-RU"/>
+        </w:rPr>
+        <w:t>source</w:t>
+      </w:r>
+      <w:r>
+        <w:rPr>
+          <w:lang w:eastAsia="ru-RU"/>
+        </w:rPr>
+        <w:t xml:space="preserve">) </w:t>
+      </w:r>
+      <w:r>
+        <w:rPr>
+          <w:lang w:eastAsia="ru-RU"/>
+        </w:rPr>
+        <w:t>клиентская операционная система</w:t>
+      </w:r>
+      <w:r>
+        <w:rPr>
+          <w:lang w:eastAsia="ru-RU"/>
+        </w:rPr>
+        <w:t xml:space="preserve">, </w:t>
+      </w:r>
+      <w:r>
+        <w:rPr>
+          <w:lang w:eastAsia="ru-RU"/>
+        </w:rPr>
+        <w:t xml:space="preserve">выпущенная компанией </w:t>
+      </w:r>
+      <w:r>
+        <w:rPr>
+          <w:lang w:val="en-US" w:eastAsia="ru-RU"/>
+        </w:rPr>
+        <w:t>Microsoft</w:t>
+      </w:r>
+      <w:r>
+        <w:rPr>
+          <w:lang w:eastAsia="ru-RU"/>
+        </w:rPr>
+        <w:t xml:space="preserve"> </w:t>
+      </w:r>
+      <w:r>
+        <w:rPr>
+          <w:lang w:eastAsia="ru-RU"/>
+        </w:rPr>
+        <w:t xml:space="preserve">и </w:t>
+      </w:r>
+      <w:r>
+        <w:rPr>
+          <w:lang w:eastAsia="ru-RU"/>
+        </w:rPr>
+        <w:t>построенная</w:t>
+      </w:r>
+      <w:r>
+        <w:rPr>
+          <w:lang w:eastAsia="ru-RU"/>
+        </w:rPr>
+        <w:t xml:space="preserve"> на той же основе, что и Windows 10.</w:t>
+      </w:r>
+    </w:p>
+    <w:p>
+      <w:pPr>
+        <w:ind w:firstLine="708"/>
+        <w:rPr>
+          <w:lang w:eastAsia="ru-RU"/>
+        </w:rPr>
+      </w:pPr>
+      <w:r>
+        <w:rPr>
+          <w:lang w:eastAsia="ru-RU"/>
+        </w:rPr>
+        <w:t>Она предлагает инновации, направленные на повышение производительности конечных пользователей, и предназначена для поддержки современной гибридной рабочей среды.</w:t>
+      </w:r>
+      <w:r>
+        <w:rPr>
+          <w:lang w:eastAsia="ru-RU"/>
+        </w:rPr>
+        <w:t xml:space="preserve"> Главное отличие </w:t>
+      </w:r>
+      <w:r>
+        <w:rPr>
+          <w:lang w:val="en-US" w:eastAsia="ru-RU"/>
+        </w:rPr>
+        <w:t>Windows</w:t>
+      </w:r>
+      <w:r>
+        <w:rPr>
+          <w:lang w:eastAsia="ru-RU"/>
+        </w:rPr>
+        <w:t xml:space="preserve"> 11 </w:t>
+      </w:r>
+      <w:r>
+        <w:rPr>
+          <w:lang w:eastAsia="ru-RU"/>
+        </w:rPr>
+        <w:t xml:space="preserve">от </w:t>
+      </w:r>
+      <w:r>
+        <w:rPr>
+          <w:lang w:val="en-US" w:eastAsia="ru-RU"/>
+        </w:rPr>
+        <w:t>Windows</w:t>
+      </w:r>
+      <w:r>
+        <w:rPr>
+          <w:lang w:eastAsia="ru-RU"/>
+        </w:rPr>
+        <w:t xml:space="preserve"> 10 </w:t>
+      </w:r>
+      <w:r>
+        <w:rPr>
+          <w:lang w:eastAsia="ru-RU"/>
+        </w:rPr>
+        <w:t>– это редизайн всей операционной системы для более простого и понятного использования конечным пользователем.</w:t>
+      </w:r>
+      <w:r>
+        <w:rPr>
+          <w:lang w:eastAsia="ru-RU"/>
+        </w:rPr>
+        <w:t xml:space="preserve"> Также одна из целей новой ОС – увеличение продуктивности пользователя при помощи создания более приятного интерфейса, появилась более современная версия виджетов (на </w:t>
+      </w:r>
+      <w:r>
+        <w:rPr>
+          <w:lang w:val="en-US" w:eastAsia="ru-RU"/>
+        </w:rPr>
+        <w:t>Windows</w:t>
+      </w:r>
+      <w:r>
+        <w:rPr>
+          <w:lang w:eastAsia="ru-RU"/>
+        </w:rPr>
+        <w:t xml:space="preserve"> 7 </w:t>
+      </w:r>
+      <w:r>
+        <w:rPr>
+          <w:lang w:eastAsia="ru-RU"/>
+        </w:rPr>
+        <w:t>имели популярность виджеты рабочего стола). Было обновлено меню пуска, теперь при его запуске показываются недавно использованные приложения и файлы, что очень удобно.</w:t>
+      </w:r>
+    </w:p>
+    <w:p>
+      <w:pPr>
+        <w:ind w:firstLine="708"/>
+        <w:rPr>
+          <w:lang w:eastAsia="ru-RU"/>
+        </w:rPr>
+      </w:pPr>
+      <w:r>
+        <w:rPr>
+          <w:lang w:eastAsia="ru-RU"/>
+        </w:rPr>
+        <w:t xml:space="preserve">С прошлой версии поменялась не только визуальная составляющая, но и </w:t>
+      </w:r>
+      <w:r>
+        <w:rPr>
+          <w:lang w:val="en-US" w:eastAsia="ru-RU"/>
+        </w:rPr>
+        <w:t>software</w:t>
+      </w:r>
+      <w:r>
+        <w:rPr>
+          <w:lang w:eastAsia="ru-RU"/>
+        </w:rPr>
+        <w:t xml:space="preserve"> возможности ОС. Например, теперь весь интерфейс </w:t>
+      </w:r>
+      <w:r>
+        <w:rPr>
+          <w:lang w:val="en-US" w:eastAsia="ru-RU"/>
+        </w:rPr>
+        <w:t>Windows</w:t>
+      </w:r>
+      <w:r>
+        <w:rPr>
+          <w:lang w:eastAsia="ru-RU"/>
+        </w:rPr>
+        <w:t xml:space="preserve"> </w:t>
+      </w:r>
+      <w:r>
+        <w:rPr>
+          <w:lang w:eastAsia="ru-RU"/>
+        </w:rPr>
+        <w:t xml:space="preserve">работает на </w:t>
+      </w:r>
+      <w:r>
+        <w:rPr>
+          <w:lang w:val="en-US" w:eastAsia="ru-RU"/>
+        </w:rPr>
+        <w:t>DirectX</w:t>
+      </w:r>
+      <w:r>
+        <w:rPr>
+          <w:lang w:eastAsia="ru-RU"/>
+        </w:rPr>
+        <w:t xml:space="preserve"> 12, </w:t>
+      </w:r>
+      <w:r>
+        <w:rPr>
+          <w:lang w:eastAsia="ru-RU"/>
+        </w:rPr>
+        <w:t xml:space="preserve">последней версии </w:t>
+      </w:r>
+      <w:r>
+        <w:rPr>
+          <w:lang w:val="en-US" w:eastAsia="ru-RU"/>
+        </w:rPr>
+        <w:t>DirectX</w:t>
+      </w:r>
+      <w:r>
+        <w:rPr>
+          <w:lang w:eastAsia="ru-RU"/>
+        </w:rPr>
+        <w:t xml:space="preserve">, что ускоряет работу даже на старых ПК (однако для перехода на </w:t>
+      </w:r>
+      <w:r>
+        <w:rPr>
+          <w:lang w:val="en-US" w:eastAsia="ru-RU"/>
+        </w:rPr>
+        <w:t>Windows</w:t>
+      </w:r>
+      <w:r>
+        <w:rPr>
+          <w:lang w:eastAsia="ru-RU"/>
+        </w:rPr>
+        <w:t xml:space="preserve"> 11 </w:t>
+      </w:r>
+      <w:r>
+        <w:rPr>
+          <w:lang w:eastAsia="ru-RU"/>
+        </w:rPr>
+        <w:t xml:space="preserve">теперь нужна видеокарта, которая поддерживает последнюю версию </w:t>
+      </w:r>
+      <w:r>
+        <w:rPr>
+          <w:lang w:val="en-US" w:eastAsia="ru-RU"/>
+        </w:rPr>
+        <w:t>DirectX</w:t>
+      </w:r>
+      <w:r>
+        <w:rPr>
+          <w:lang w:eastAsia="ru-RU"/>
+        </w:rPr>
+        <w:t>, что немного уменьшает доступность ОС</w:t>
+      </w:r>
+      <w:r>
+        <w:rPr>
+          <w:lang w:eastAsia="ru-RU"/>
+        </w:rPr>
+        <w:t>).</w:t>
+      </w:r>
+      <w:r>
+        <w:rPr>
+          <w:lang w:eastAsia="ru-RU"/>
+        </w:rPr>
+        <w:t xml:space="preserve"> Также, теперь намного легче и быстрее можно начать использовать </w:t>
+      </w:r>
+      <w:r>
+        <w:rPr>
+          <w:lang w:val="en-US" w:eastAsia="ru-RU"/>
+        </w:rPr>
+        <w:t>WSL</w:t>
+      </w:r>
+      <w:r>
+        <w:rPr>
+          <w:lang w:eastAsia="ru-RU"/>
+        </w:rPr>
+        <w:t xml:space="preserve"> (</w:t>
+      </w:r>
+      <w:r>
+        <w:rPr>
+          <w:lang w:val="en-US" w:eastAsia="ru-RU"/>
+        </w:rPr>
+        <w:t>Windows</w:t>
+      </w:r>
+      <w:r>
+        <w:rPr>
+          <w:lang w:eastAsia="ru-RU"/>
+        </w:rPr>
+        <w:t xml:space="preserve"> </w:t>
+      </w:r>
+      <w:r>
+        <w:rPr>
+          <w:lang w:val="en-US" w:eastAsia="ru-RU"/>
+        </w:rPr>
+        <w:t>Subsystem</w:t>
+      </w:r>
+      <w:r>
+        <w:rPr>
+          <w:lang w:eastAsia="ru-RU"/>
+        </w:rPr>
+        <w:t xml:space="preserve"> </w:t>
+      </w:r>
+      <w:r>
+        <w:rPr>
+          <w:lang w:val="en-US" w:eastAsia="ru-RU"/>
+        </w:rPr>
+        <w:t>for</w:t>
+      </w:r>
+      <w:r>
+        <w:rPr>
+          <w:lang w:eastAsia="ru-RU"/>
+        </w:rPr>
+        <w:t xml:space="preserve"> </w:t>
+      </w:r>
+      <w:r>
+        <w:rPr>
+          <w:lang w:val="en-US" w:eastAsia="ru-RU"/>
+        </w:rPr>
+        <w:t>Linux</w:t>
+      </w:r>
+      <w:r>
+        <w:rPr>
+          <w:lang w:eastAsia="ru-RU"/>
+        </w:rPr>
+        <w:t>)</w:t>
+      </w:r>
+      <w:r>
+        <w:rPr>
+          <w:lang w:eastAsia="ru-RU"/>
+        </w:rPr>
+        <w:t xml:space="preserve"> с поддержкой графики (</w:t>
+      </w:r>
+      <w:r>
+        <w:rPr>
+          <w:lang w:val="en-US" w:eastAsia="ru-RU"/>
+        </w:rPr>
+        <w:t>GUI</w:t>
+      </w:r>
+      <w:r>
+        <w:rPr>
+          <w:lang w:eastAsia="ru-RU"/>
+        </w:rPr>
+        <w:t xml:space="preserve">). Говоря о подсистемах, хочется сказать, что </w:t>
+      </w:r>
+      <w:r>
+        <w:rPr>
+          <w:lang w:val="en-US" w:eastAsia="ru-RU"/>
+        </w:rPr>
+        <w:t>Microsoft</w:t>
+      </w:r>
+      <w:r>
+        <w:rPr>
+          <w:lang w:eastAsia="ru-RU"/>
+        </w:rPr>
+        <w:t xml:space="preserve"> </w:t>
+      </w:r>
+      <w:r>
+        <w:rPr>
+          <w:lang w:eastAsia="ru-RU"/>
+        </w:rPr>
+        <w:t xml:space="preserve">в 2022 году </w:t>
+      </w:r>
+      <w:r>
+        <w:rPr>
+          <w:lang w:eastAsia="ru-RU"/>
+        </w:rPr>
+        <w:t xml:space="preserve">разработали и выпустили </w:t>
+      </w:r>
+      <w:r>
+        <w:rPr>
+          <w:lang w:eastAsia="ru-RU"/>
+        </w:rPr>
+        <w:t xml:space="preserve">подсистему для </w:t>
+      </w:r>
+      <w:r>
+        <w:rPr>
+          <w:lang w:val="en-US" w:eastAsia="ru-RU"/>
+        </w:rPr>
+        <w:t>Android</w:t>
+      </w:r>
+      <w:r>
+        <w:rPr>
+          <w:lang w:eastAsia="ru-RU"/>
+        </w:rPr>
+        <w:t>-</w:t>
+      </w:r>
+      <w:r>
+        <w:rPr>
+          <w:lang w:eastAsia="ru-RU"/>
+        </w:rPr>
+        <w:t>устройств</w:t>
+      </w:r>
+      <w:r>
+        <w:rPr>
+          <w:lang w:eastAsia="ru-RU"/>
+        </w:rPr>
+        <w:t xml:space="preserve"> </w:t>
+      </w:r>
+      <w:r>
+        <w:rPr>
+          <w:lang w:eastAsia="ru-RU"/>
+        </w:rPr>
+        <w:t>(</w:t>
+      </w:r>
+      <w:r>
+        <w:rPr>
+          <w:lang w:val="en-US" w:eastAsia="ru-RU"/>
+        </w:rPr>
+        <w:t>WSA</w:t>
+      </w:r>
+      <w:r>
+        <w:rPr>
+          <w:lang w:eastAsia="ru-RU"/>
+        </w:rPr>
+        <w:t>)</w:t>
+      </w:r>
+      <w:r>
+        <w:rPr>
+          <w:lang w:eastAsia="ru-RU"/>
+        </w:rPr>
+        <w:t>, что помо</w:t>
+      </w:r>
+      <w:r>
+        <w:rPr>
+          <w:lang w:eastAsia="ru-RU"/>
+        </w:rPr>
+        <w:t>гает</w:t>
+      </w:r>
+      <w:r>
+        <w:rPr>
+          <w:lang w:eastAsia="ru-RU"/>
+        </w:rPr>
+        <w:t xml:space="preserve"> в разработке, </w:t>
+      </w:r>
+      <w:proofErr w:type="spellStart"/>
+      <w:r>
+        <w:rPr>
+          <w:lang w:eastAsia="ru-RU"/>
+        </w:rPr>
+        <w:t>дебаггинге</w:t>
+      </w:r>
+      <w:proofErr w:type="spellEnd"/>
+      <w:r>
+        <w:rPr>
+          <w:lang w:eastAsia="ru-RU"/>
+        </w:rPr>
+        <w:t xml:space="preserve"> и </w:t>
+      </w:r>
+      <w:proofErr w:type="spellStart"/>
+      <w:r>
+        <w:rPr>
+          <w:lang w:eastAsia="ru-RU"/>
+        </w:rPr>
+        <w:t>тестировке</w:t>
+      </w:r>
+      <w:proofErr w:type="spellEnd"/>
+      <w:r>
+        <w:rPr>
+          <w:lang w:eastAsia="ru-RU"/>
+        </w:rPr>
+        <w:t xml:space="preserve"> приложений</w:t>
+      </w:r>
+      <w:r>
+        <w:rPr>
+          <w:lang w:eastAsia="ru-RU"/>
+        </w:rPr>
+        <w:t xml:space="preserve"> </w:t>
+      </w:r>
+      <w:r>
+        <w:rPr>
+          <w:lang w:eastAsia="ru-RU"/>
+        </w:rPr>
+        <w:t>и</w:t>
+      </w:r>
+      <w:r>
+        <w:rPr>
+          <w:lang w:eastAsia="ru-RU"/>
+        </w:rPr>
+        <w:t xml:space="preserve"> сайтов написанных на </w:t>
+      </w:r>
+      <w:r>
+        <w:rPr>
+          <w:lang w:val="en-US" w:eastAsia="ru-RU"/>
+        </w:rPr>
+        <w:t>Windows</w:t>
+      </w:r>
+      <w:r>
+        <w:rPr>
+          <w:lang w:eastAsia="ru-RU"/>
+        </w:rPr>
+        <w:t xml:space="preserve"> без неудобств в виде </w:t>
+      </w:r>
+      <w:r>
+        <w:rPr>
+          <w:lang w:eastAsia="ru-RU"/>
+        </w:rPr>
+        <w:t>отсут</w:t>
+      </w:r>
+      <w:r>
+        <w:rPr>
+          <w:lang w:eastAsia="ru-RU"/>
+        </w:rPr>
+        <w:t xml:space="preserve">ствия </w:t>
+      </w:r>
+      <w:r>
+        <w:rPr>
+          <w:lang w:eastAsia="ru-RU"/>
+        </w:rPr>
+        <w:t xml:space="preserve">отдельного </w:t>
+      </w:r>
+      <w:r>
+        <w:rPr>
+          <w:lang w:eastAsia="ru-RU"/>
+        </w:rPr>
+        <w:t>устройств</w:t>
+      </w:r>
+      <w:r>
+        <w:rPr>
+          <w:lang w:eastAsia="ru-RU"/>
+        </w:rPr>
+        <w:t>а</w:t>
+      </w:r>
+      <w:r>
+        <w:rPr>
+          <w:lang w:eastAsia="ru-RU"/>
+        </w:rPr>
+        <w:t xml:space="preserve"> на </w:t>
+      </w:r>
+      <w:r>
+        <w:rPr>
+          <w:lang w:val="en-US" w:eastAsia="ru-RU"/>
+        </w:rPr>
+        <w:t>Android</w:t>
+      </w:r>
+      <w:r>
+        <w:rPr>
+          <w:lang w:eastAsia="ru-RU"/>
+        </w:rPr>
+        <w:t>.</w:t>
+      </w:r>
+    </w:p>
+    <w:p>
+      <w:pPr>
+        <w:ind w:firstLine="708"/>
+        <w:rPr>
+          <w:lang w:eastAsia="ru-RU"/>
+        </w:rPr>
+      </w:pPr>
+      <w:r>
+        <w:rPr>
+          <w:lang w:eastAsia="ru-RU"/>
+        </w:rPr>
+        <w:t>Функции безопасности и конфиденциальности в Windows 11 аналогичны Windows 10. Безопасность устройств</w:t>
+      </w:r>
+      <w:r>
+        <w:rPr>
+          <w:lang w:eastAsia="ru-RU"/>
+        </w:rPr>
+        <w:t xml:space="preserve"> </w:t>
+      </w:r>
+      <w:r>
+        <w:rPr>
+          <w:lang w:eastAsia="ru-RU"/>
+        </w:rPr>
+        <w:t>включает в себя безопасность операционной системы, безопасность приложений, а также безопасность пользователей и удостоверений. В операционной системе Windows доступны функции, которые помогут в этих областях.</w:t>
+      </w:r>
+      <w:r>
+        <w:t xml:space="preserve"> </w:t>
+      </w:r>
+    </w:p>
+    <w:p>
+      <w:pPr>
+        <w:ind w:firstLine="708"/>
+        <w:rPr>
+          <w:lang w:eastAsia="ru-RU"/>
+        </w:rPr>
+      </w:pPr>
+      <w:r>
+        <w:rPr>
+          <w:lang w:eastAsia="ru-RU"/>
+        </w:rPr>
+        <w:drawing>
+          <wp:anchor distT="0" distB="0" distL="114300" distR="114300" simplePos="0" relativeHeight="251661312" behindDoc="0" locked="0" layoutInCell="1" allowOverlap="1" wp14:anchorId="2CCCA188" wp14:editId="0B17C1DF">
+            <wp:simplePos x="0" y="0"/>
+            <wp:positionH relativeFrom="margin">
+              <wp:align>right</wp:align>
+            </wp:positionH>
+            <wp:positionV relativeFrom="paragraph">
+              <wp:posOffset>1335405</wp:posOffset>
+            </wp:positionV>
+            <wp:extent cx="2512060" cy="1365250"/>
+            <wp:effectExtent l="0" t="0" r="2540" b="6350"/>
+            <wp:wrapSquare wrapText="bothSides"/>
+            <wp:docPr id="7" name="Picture 7"/>
+            <wp:cNvGraphicFramePr>
+              <a:graphicFrameLocks xmlns:a="http://schemas.openxmlformats.org/drawingml/2006/main" noChangeAspect="1"/>
+            </wp:cNvGraphicFramePr>
+            <a:graphic xmlns:a="http://schemas.openxmlformats.org/drawingml/2006/main">
+              <a:graphicData uri="http://schemas.openxmlformats.org/drawingml/2006/picture">
+                <pic:pic xmlns:pic="http://schemas.openxmlformats.org/drawingml/2006/picture">
+                  <pic:nvPicPr>
+                    <pic:cNvPr id="1" name=""/>
+                    <pic:cNvPicPr/>
+                  </pic:nvPicPr>
+                  <pic:blipFill>
+                    <a:blip r:embed="rId10" cstate="print">
+                      <a:extLst>
+                        <a:ext uri="{28A0092B-C50C-407E-A947-70E740481C1C}">
+                          <a14:useLocalDpi xmlns:a14="http://schemas.microsoft.com/office/drawing/2010/main" val="0"/>
+                        </a:ext>
+                      </a:extLst>
+                    </a:blip>
+                    <a:stretch>
+                      <a:fillRect/>
+                    </a:stretch>
+                  </pic:blipFill>
+                  <pic:spPr>
+                    <a:xfrm>
+                      <a:off x="0" y="0"/>
+                      <a:ext cx="2512060" cy="1365250"/>
+                    </a:xfrm>
+                    <a:prstGeom prst="rect">
+                      <a:avLst/>
+                    </a:prstGeom>
+                  </pic:spPr>
+                </pic:pic>
+              </a:graphicData>
+            </a:graphic>
+            <wp14:sizeRelH relativeFrom="margin">
+              <wp14:pctWidth>0</wp14:pctWidth>
+            </wp14:sizeRelH>
+            <wp14:sizeRelV relativeFrom="margin">
+              <wp14:pctHeight>0</wp14:pctHeight>
+            </wp14:sizeRelV>
+          </wp:anchor>
+        </w:drawing>
+      </w:r>
+      <w:r>
+        <w:rPr>
+          <w:noProof/>
+        </w:rPr>
+        <w:drawing>
+          <wp:anchor distT="0" distB="0" distL="114300" distR="114300" simplePos="0" relativeHeight="251660288" behindDoc="0" locked="0" layoutInCell="1" allowOverlap="1" wp14:anchorId="4117ECD9" wp14:editId="7E7763A6">
+            <wp:simplePos x="0" y="0"/>
+            <wp:positionH relativeFrom="margin">
+              <wp:posOffset>0</wp:posOffset>
+            </wp:positionH>
+            <wp:positionV relativeFrom="paragraph">
+              <wp:posOffset>1334687</wp:posOffset>
+            </wp:positionV>
+            <wp:extent cx="3230880" cy="1355725"/>
+            <wp:effectExtent l="0" t="0" r="7620" b="0"/>
+            <wp:wrapSquare wrapText="bothSides"/>
+            <wp:docPr id="4" name="Picture 4" descr="Setting up Windows Subsystem for Linux (WSL 2) as a Bootcamp Grad - DEV  Community 👩‍💻👨‍💻"/>
+            <wp:cNvGraphicFramePr>
+              <a:graphicFrameLocks xmlns:a="http://schemas.openxmlformats.org/drawingml/2006/main" noChangeAspect="1"/>
+            </wp:cNvGraphicFramePr>
+            <a:graphic xmlns:a="http://schemas.openxmlformats.org/drawingml/2006/main">
+              <a:graphicData uri="http://schemas.openxmlformats.org/drawingml/2006/picture">
+                <pic:pic xmlns:pic="http://schemas.openxmlformats.org/drawingml/2006/picture">
+                  <pic:nvPicPr>
+                    <pic:cNvPr id="0" name="Picture 5" descr="Setting up Windows Subsystem for Linux (WSL 2) as a Bootcamp Grad - DEV  Community 👩‍💻👨‍💻"/>
+                    <pic:cNvPicPr>
+                      <a:picLocks noChangeAspect="1" noChangeArrowheads="1"/>
+                    </pic:cNvPicPr>
+                  </pic:nvPicPr>
+                  <pic:blipFill>
+                    <a:blip r:embed="rId11" cstate="print">
+                      <a:extLst>
+                        <a:ext uri="{28A0092B-C50C-407E-A947-70E740481C1C}">
+                          <a14:useLocalDpi xmlns:a14="http://schemas.microsoft.com/office/drawing/2010/main" val="0"/>
+                        </a:ext>
+                      </a:extLst>
+                    </a:blip>
+                    <a:srcRect/>
+                    <a:stretch>
+                      <a:fillRect/>
+                    </a:stretch>
+                  </pic:blipFill>
+                  <pic:spPr bwMode="auto">
+                    <a:xfrm>
+                      <a:off x="0" y="0"/>
+                      <a:ext cx="3230880" cy="1355725"/>
+                    </a:xfrm>
+                    <a:prstGeom prst="rect">
+                      <a:avLst/>
+                    </a:prstGeom>
+                    <a:noFill/>
+                    <a:ln>
+                      <a:noFill/>
+                    </a:ln>
+                  </pic:spPr>
+                </pic:pic>
+              </a:graphicData>
+            </a:graphic>
+            <wp14:sizeRelH relativeFrom="margin">
+              <wp14:pctWidth>0</wp14:pctWidth>
+            </wp14:sizeRelH>
+            <wp14:sizeRelV relativeFrom="margin">
+              <wp14:pctHeight>0</wp14:pctHeight>
+            </wp14:sizeRelV>
+          </wp:anchor>
+        </w:drawing>
+      </w:r>
+      <w:r>
+        <w:rPr>
+          <w:noProof/>
+        </w:rPr>
+        <w:drawing>
+          <wp:anchor distT="0" distB="0" distL="114300" distR="114300" simplePos="0" relativeHeight="251659264" behindDoc="0" locked="0" layoutInCell="1" allowOverlap="1" wp14:anchorId="1C6D4596" wp14:editId="69015950">
+            <wp:simplePos x="0" y="0"/>
+            <wp:positionH relativeFrom="margin">
+              <wp:posOffset>755015</wp:posOffset>
+            </wp:positionH>
+            <wp:positionV relativeFrom="paragraph">
+              <wp:posOffset>226060</wp:posOffset>
+            </wp:positionV>
+            <wp:extent cx="4222750" cy="898525"/>
+            <wp:effectExtent l="0" t="0" r="6350" b="0"/>
+            <wp:wrapSquare wrapText="bothSides"/>
+            <wp:docPr id="1" name="Picture 1"/>
+            <wp:cNvGraphicFramePr>
+              <a:graphicFrameLocks xmlns:a="http://schemas.openxmlformats.org/drawingml/2006/main" noChangeAspect="1"/>
+            </wp:cNvGraphicFramePr>
+            <a:graphic xmlns:a="http://schemas.openxmlformats.org/drawingml/2006/main">
+              <a:graphicData uri="http://schemas.openxmlformats.org/drawingml/2006/picture">
+                <pic:pic xmlns:pic="http://schemas.openxmlformats.org/drawingml/2006/picture">
+                  <pic:nvPicPr>
+                    <pic:cNvPr id="0" name="Picture 1"/>
+                    <pic:cNvPicPr>
+                      <a:picLocks noChangeAspect="1" noChangeArrowheads="1"/>
+                    </pic:cNvPicPr>
+                  </pic:nvPicPr>
+                  <pic:blipFill>
+                    <a:blip r:embed="rId12" cstate="print">
+                      <a:extLst>
+                        <a:ext uri="{28A0092B-C50C-407E-A947-70E740481C1C}">
+                          <a14:useLocalDpi xmlns:a14="http://schemas.microsoft.com/office/drawing/2010/main" val="0"/>
+                        </a:ext>
+                      </a:extLst>
+                    </a:blip>
+                    <a:srcRect/>
+                    <a:stretch>
+                      <a:fillRect/>
+                    </a:stretch>
+                  </pic:blipFill>
+                  <pic:spPr bwMode="auto">
+                    <a:xfrm>
+                      <a:off x="0" y="0"/>
+                      <a:ext cx="4222750" cy="898525"/>
+                    </a:xfrm>
+                    <a:prstGeom prst="rect">
+                      <a:avLst/>
+                    </a:prstGeom>
+                    <a:noFill/>
+                    <a:ln>
+                      <a:noFill/>
+                    </a:ln>
+                  </pic:spPr>
+                </pic:pic>
+              </a:graphicData>
+            </a:graphic>
+            <wp14:sizeRelH relativeFrom="page">
+              <wp14:pctWidth>0</wp14:pctWidth>
+            </wp14:sizeRelH>
+            <wp14:sizeRelV relativeFrom="page">
+              <wp14:pctHeight>0</wp14:pctHeight>
+            </wp14:sizeRelV>
+          </wp:anchor>
+        </w:drawing>
+      </w:r>
+      <w:r>
+        <w:rPr>
+          <w:lang w:eastAsia="ru-RU"/>
+        </w:rPr>
+        <w:br w:type="page"/>
+      </w:r>
+    </w:p>
+    <w:p>
+      <w:pPr>
+        <w:pStyle w:val="Heading2"/>
+        <w:rPr>
+          <w:lang w:eastAsia="ru-RU"/>
+        </w:rPr>
+      </w:pPr>
+      <w:bookmarkStart w:id="9" w:name="_Toc117079447"/>
       <w:r>
         <w:rPr>
           <w:lang w:eastAsia="ru-RU"/>
@@ -2482,7 +3365,7 @@
         <w:lastRenderedPageBreak/>
         <w:t>Материнская плата</w:t>
       </w:r>
-      <w:bookmarkEnd w:id="8"/>
+      <w:bookmarkEnd w:id="9"/>
     </w:p>
     <w:p>
       <w:pPr>
@@ -2495,19 +3378,69 @@
         <w:rPr>
           <w:lang w:eastAsia="ru-RU"/>
         </w:rPr>
-        <w:t>Материнская пл</w:t>
-      </w:r>
-      <w:r>
-        <w:rPr>
-          <w:lang w:eastAsia="ru-RU"/>
-        </w:rPr>
-        <w:t>а</w:t>
-      </w:r>
-      <w:r>
-        <w:rPr>
-          <w:lang w:eastAsia="ru-RU"/>
-        </w:rPr>
-        <w:t>та</w:t>
+        <w:t>Материнская плата — печатная плата, являющаяся основой построения модульного электронного устройства, в нашем случае — компьютера.</w:t>
+      </w:r>
+    </w:p>
+    <w:p>
+      <w:pPr>
+        <w:ind w:firstLine="708"/>
+        <w:rPr>
+          <w:lang w:eastAsia="ru-RU"/>
+        </w:rPr>
+      </w:pPr>
+      <w:r>
+        <w:rPr>
+          <w:lang w:eastAsia="ru-RU"/>
+        </w:rPr>
+        <w:t>Системная плата содержит основную часть устройства, например: процессор, системную шину, оперативную память, «встроенные» контроллеры периферийных устройств, сервисную логику и разъёмы для подключения дополнительных взаимозаменяемых плат, называемых платами расширений, как правило подключающиеся к общей шине или шинам — так, например, в начале 2000 годов материнская плата IBM PC-совместимого компьютера, как правило, несла разъёмы трёх различных шин — ISA, PCI и AGP. В отличие от объединительной платы, просто соединяющей между собой разъёмы карт расширения, материнская плата всегда несёт на себе активные компоненты или разъёмы для их установки.</w:t>
+      </w:r>
+      <w:r>
+        <w:rPr>
+          <w:lang w:eastAsia="ru-RU"/>
+        </w:rPr>
+        <w:t xml:space="preserve"> Т</w:t>
+      </w:r>
+      <w:r>
+        <w:rPr>
+          <w:lang w:eastAsia="ru-RU"/>
+        </w:rPr>
+        <w:t>акже</w:t>
+      </w:r>
+      <w:r>
+        <w:rPr>
+          <w:lang w:eastAsia="ru-RU"/>
+        </w:rPr>
+        <w:t xml:space="preserve">, в английской литературе </w:t>
+      </w:r>
+      <w:r>
+        <w:rPr>
+          <w:lang w:eastAsia="ru-RU"/>
+        </w:rPr>
+        <w:t xml:space="preserve">принято разделять системные платы на собственно </w:t>
+      </w:r>
+      <w:r>
+        <w:rPr>
+          <w:lang w:eastAsia="ru-RU"/>
+        </w:rPr>
+        <w:t>«</w:t>
+      </w:r>
+      <w:r>
+        <w:rPr>
+          <w:lang w:eastAsia="ru-RU"/>
+        </w:rPr>
+        <w:t>материнские</w:t>
+      </w:r>
+      <w:r>
+        <w:rPr>
+          <w:lang w:eastAsia="ru-RU"/>
+        </w:rPr>
+        <w:t>»</w:t>
+      </w:r>
+      <w:r>
+        <w:rPr>
+          <w:lang w:eastAsia="ru-RU"/>
+        </w:rPr>
+        <w:t>, обладающие возможностями расширения и модификации, и «основные платы», таких возможностей не имеющие и представляющие собой законченную неизменяемую систему.</w:t>
       </w:r>
       <w:r>
         <w:rPr>
@@ -2515,24 +3448,6 @@
         </w:rPr>
         <w:t xml:space="preserve"> </w:t>
       </w:r>
-      <w:r>
-        <w:rPr>
-          <w:lang w:eastAsia="ru-RU"/>
-        </w:rPr>
-        <w:t>— печатная плата, являющаяся основой построения модульного электронного устройства,</w:t>
-      </w:r>
-      <w:r>
-        <w:rPr>
-          <w:lang w:eastAsia="ru-RU"/>
-        </w:rPr>
-        <w:t xml:space="preserve"> в нашем случае </w:t>
-      </w:r>
-      <w:r>
-        <w:rPr>
-          <w:lang w:eastAsia="ru-RU"/>
-        </w:rPr>
-        <w:t>— компьютера.</w:t>
-      </w:r>
     </w:p>
     <w:p>
       <w:pPr>
@@ -2545,31 +3460,13 @@
         <w:rPr>
           <w:lang w:eastAsia="ru-RU"/>
         </w:rPr>
-        <w:t>Системная плата содержит основную часть устройства, например</w:t>
-      </w:r>
-      <w:r>
-        <w:rPr>
-          <w:lang w:eastAsia="ru-RU"/>
-        </w:rPr>
-        <w:t>:</w:t>
-      </w:r>
-      <w:r>
-        <w:rPr>
-          <w:lang w:eastAsia="ru-RU"/>
-        </w:rPr>
-        <w:t xml:space="preserve"> процессор, системную шин</w:t>
-      </w:r>
-      <w:r>
-        <w:rPr>
-          <w:lang w:eastAsia="ru-RU"/>
-        </w:rPr>
-        <w:t>у</w:t>
-      </w:r>
-      <w:r>
-        <w:rPr>
-          <w:lang w:eastAsia="ru-RU"/>
-        </w:rPr>
-        <w:t>, оперативную память, «встроенные» контроллеры периферийных устройств, сервисную логику</w:t>
+        <w:t xml:space="preserve">В </w:t>
+      </w:r>
+      <w:r>
+        <w:rPr>
+          <w:lang w:val="en-US" w:eastAsia="ru-RU"/>
+        </w:rPr>
+        <w:t>HP</w:t>
       </w:r>
       <w:r>
         <w:rPr>
@@ -2579,69 +3476,33 @@
       </w:r>
       <w:r>
         <w:rPr>
-          <w:lang w:eastAsia="ru-RU"/>
-        </w:rPr>
-        <w:t>и разъёмы для подключения дополнительных взаимозаменяемых плат, называемых платами расширений, как правило подключ</w:t>
-      </w:r>
-      <w:r>
-        <w:rPr>
-          <w:lang w:eastAsia="ru-RU"/>
-        </w:rPr>
-        <w:t>ающиеся</w:t>
-      </w:r>
-      <w:r>
-        <w:rPr>
-          <w:lang w:eastAsia="ru-RU"/>
-        </w:rPr>
-        <w:t xml:space="preserve"> к общей шине или шинам — так, например, в начале 2000 годов материнская плата IBM PC-совместимого компьютера, как правило, несла разъёмы трёх различных шин — ISA, PCI и AGP. В отличие от объединительной платы, просто соединяющей между собой разъёмы карт расширения, материнская плата всегда несёт на себе активные компоненты или разъёмы для их установки.</w:t>
-      </w:r>
-      <w:r>
-        <w:rPr>
-          <w:lang w:eastAsia="ru-RU"/>
-        </w:rPr>
-        <w:t xml:space="preserve"> Т</w:t>
-      </w:r>
-      <w:r>
-        <w:rPr>
-          <w:lang w:eastAsia="ru-RU"/>
-        </w:rPr>
-        <w:t>акже</w:t>
-      </w:r>
-      <w:r>
-        <w:rPr>
-          <w:lang w:eastAsia="ru-RU"/>
-        </w:rPr>
-        <w:t xml:space="preserve">, в английской литературе </w:t>
-      </w:r>
-      <w:r>
-        <w:rPr>
-          <w:lang w:eastAsia="ru-RU"/>
-        </w:rPr>
-        <w:t xml:space="preserve">принято разделять системные платы на собственно </w:t>
-      </w:r>
-      <w:r>
-        <w:rPr>
-          <w:lang w:eastAsia="ru-RU"/>
-        </w:rPr>
-        <w:t>«</w:t>
-      </w:r>
-      <w:r>
-        <w:rPr>
-          <w:lang w:eastAsia="ru-RU"/>
-        </w:rPr>
-        <w:t>материнские</w:t>
-      </w:r>
-      <w:r>
-        <w:rPr>
-          <w:lang w:eastAsia="ru-RU"/>
-        </w:rPr>
-        <w:t>»</w:t>
-      </w:r>
-      <w:r>
-        <w:rPr>
-          <w:lang w:eastAsia="ru-RU"/>
-        </w:rPr>
-        <w:t>, обладающие возможностями расширения и модификации, и «основные платы», таких возможностей не имеющие и представляющие собой законченную неизменяемую систему.</w:t>
+          <w:lang w:val="en-US" w:eastAsia="ru-RU"/>
+        </w:rPr>
+        <w:t>OMEN</w:t>
+      </w:r>
+      <w:r>
+        <w:rPr>
+          <w:lang w:eastAsia="ru-RU"/>
+        </w:rPr>
+        <w:t xml:space="preserve"> 16-</w:t>
+      </w:r>
+      <w:r>
+        <w:rPr>
+          <w:lang w:val="en-US" w:eastAsia="ru-RU"/>
+        </w:rPr>
+        <w:t>c</w:t>
+      </w:r>
+      <w:r>
+        <w:rPr>
+          <w:lang w:eastAsia="ru-RU"/>
+        </w:rPr>
+        <w:t>0</w:t>
+      </w:r>
+      <w:r>
+        <w:rPr>
+          <w:lang w:val="en-US" w:eastAsia="ru-RU"/>
+        </w:rPr>
+        <w:t>xxx</w:t>
       </w:r>
       <w:r>
         <w:rPr>
@@ -2649,19 +3510,23 @@
         </w:rPr>
         <w:t xml:space="preserve"> </w:t>
       </w:r>
-    </w:p>
-    <w:p>
-      <w:pPr>
-        <w:ind w:firstLine="708"/>
-        <w:rPr>
-          <w:lang w:eastAsia="ru-RU"/>
-        </w:rPr>
-      </w:pPr>
-      <w:r>
-        <w:rPr>
-          <w:lang w:eastAsia="ru-RU"/>
-        </w:rPr>
-        <w:t xml:space="preserve">В </w:t>
+      <w:r>
+        <w:rPr>
+          <w:lang w:eastAsia="ru-RU"/>
+        </w:rPr>
+        <w:t xml:space="preserve">стоит основная плата, </w:t>
+      </w:r>
+      <w:r>
+        <w:rPr>
+          <w:lang w:eastAsia="ru-RU"/>
+        </w:rPr>
+        <w:t xml:space="preserve">разработанная </w:t>
+      </w:r>
+      <w:r>
+        <w:rPr>
+          <w:lang w:eastAsia="ru-RU"/>
+        </w:rPr>
+        <w:t xml:space="preserve">компанией </w:t>
       </w:r>
       <w:r>
         <w:rPr>
@@ -2673,156 +3538,90 @@
         <w:rPr>
           <w:lang w:eastAsia="ru-RU"/>
         </w:rPr>
+        <w:t xml:space="preserve"> с</w:t>
+      </w:r>
+      <w:r>
+        <w:rPr>
+          <w:lang w:eastAsia="ru-RU"/>
+        </w:rPr>
+        <w:t xml:space="preserve">пециально </w:t>
+      </w:r>
+      <w:r>
+        <w:rPr>
+          <w:lang w:eastAsia="ru-RU"/>
+        </w:rPr>
+        <w:t>для</w:t>
+      </w:r>
+      <w:r>
+        <w:rPr>
+          <w:lang w:eastAsia="ru-RU"/>
+        </w:rPr>
         <w:t xml:space="preserve"> </w:t>
       </w:r>
       <w:r>
         <w:rPr>
+          <w:lang w:eastAsia="ru-RU"/>
+        </w:rPr>
+        <w:t xml:space="preserve">этой </w:t>
+      </w:r>
+      <w:r>
+        <w:rPr>
+          <w:lang w:eastAsia="ru-RU"/>
+        </w:rPr>
+        <w:t>модел</w:t>
+      </w:r>
+      <w:r>
+        <w:rPr>
+          <w:lang w:eastAsia="ru-RU"/>
+        </w:rPr>
+        <w:t>и</w:t>
+      </w:r>
+      <w:r>
+        <w:rPr>
+          <w:lang w:eastAsia="ru-RU"/>
+        </w:rPr>
+        <w:t xml:space="preserve">. В ней присутствуют еще два свободных слота </w:t>
+      </w:r>
+      <w:r>
+        <w:rPr>
           <w:lang w:val="en-US" w:eastAsia="ru-RU"/>
         </w:rPr>
-        <w:t>OMEN</w:t>
-      </w:r>
-      <w:r>
-        <w:rPr>
-          <w:lang w:eastAsia="ru-RU"/>
-        </w:rPr>
-        <w:t xml:space="preserve"> 16-</w:t>
+        <w:t>DDR</w:t>
+      </w:r>
+      <w:r>
+        <w:rPr>
+          <w:lang w:eastAsia="ru-RU"/>
+        </w:rPr>
+        <w:t xml:space="preserve">4 </w:t>
+      </w:r>
+      <w:r>
+        <w:rPr>
+          <w:lang w:eastAsia="ru-RU"/>
+        </w:rPr>
+        <w:t>(помимо двух занятых) под оперативную память</w:t>
+      </w:r>
+      <w:r>
+        <w:rPr>
+          <w:lang w:eastAsia="ru-RU"/>
+        </w:rPr>
+        <w:t>. Т</w:t>
+      </w:r>
+      <w:r>
+        <w:rPr>
+          <w:lang w:eastAsia="ru-RU"/>
+        </w:rPr>
+        <w:t xml:space="preserve">акже </w:t>
+      </w:r>
+      <w:r>
+        <w:rPr>
+          <w:lang w:eastAsia="ru-RU"/>
+        </w:rPr>
+        <w:t xml:space="preserve">в материнской плате есть два свободных слота </w:t>
       </w:r>
       <w:r>
         <w:rPr>
           <w:lang w:val="en-US" w:eastAsia="ru-RU"/>
         </w:rPr>
-        <w:t>c</w:t>
-      </w:r>
-      <w:r>
-        <w:rPr>
-          <w:lang w:eastAsia="ru-RU"/>
-        </w:rPr>
-        <w:t>0</w:t>
-      </w:r>
-      <w:r>
-        <w:rPr>
-          <w:lang w:val="en-US" w:eastAsia="ru-RU"/>
-        </w:rPr>
-        <w:t>xxx</w:t>
-      </w:r>
-      <w:r>
-        <w:rPr>
-          <w:lang w:eastAsia="ru-RU"/>
-        </w:rPr>
-        <w:t xml:space="preserve"> </w:t>
-      </w:r>
-      <w:r>
-        <w:rPr>
-          <w:lang w:eastAsia="ru-RU"/>
-        </w:rPr>
-        <w:t xml:space="preserve">стоит основная плата, </w:t>
-      </w:r>
-      <w:r>
-        <w:rPr>
-          <w:lang w:eastAsia="ru-RU"/>
-        </w:rPr>
-        <w:t xml:space="preserve">разработанная </w:t>
-      </w:r>
-      <w:r>
-        <w:rPr>
-          <w:lang w:eastAsia="ru-RU"/>
-        </w:rPr>
-        <w:t xml:space="preserve">компанией </w:t>
-      </w:r>
-      <w:r>
-        <w:rPr>
-          <w:lang w:val="en-US" w:eastAsia="ru-RU"/>
-        </w:rPr>
-        <w:t>HP</w:t>
-      </w:r>
-      <w:r>
-        <w:rPr>
-          <w:lang w:eastAsia="ru-RU"/>
-        </w:rPr>
-        <w:t xml:space="preserve"> с</w:t>
-      </w:r>
-      <w:r>
-        <w:rPr>
-          <w:lang w:eastAsia="ru-RU"/>
-        </w:rPr>
-        <w:t xml:space="preserve">пециально </w:t>
-      </w:r>
-      <w:r>
-        <w:rPr>
-          <w:lang w:eastAsia="ru-RU"/>
-        </w:rPr>
-        <w:t>для</w:t>
-      </w:r>
-      <w:r>
-        <w:rPr>
-          <w:lang w:eastAsia="ru-RU"/>
-        </w:rPr>
-        <w:t xml:space="preserve"> </w:t>
-      </w:r>
-      <w:r>
-        <w:rPr>
-          <w:lang w:eastAsia="ru-RU"/>
-        </w:rPr>
-        <w:t xml:space="preserve">этой </w:t>
-      </w:r>
-      <w:r>
-        <w:rPr>
-          <w:lang w:eastAsia="ru-RU"/>
-        </w:rPr>
-        <w:t>модел</w:t>
-      </w:r>
-      <w:r>
-        <w:rPr>
-          <w:lang w:eastAsia="ru-RU"/>
-        </w:rPr>
-        <w:t>и</w:t>
-      </w:r>
-      <w:r>
-        <w:rPr>
-          <w:lang w:eastAsia="ru-RU"/>
-        </w:rPr>
-        <w:t xml:space="preserve">. В ней присутствуют еще два свободных слота </w:t>
-      </w:r>
-      <w:r>
-        <w:rPr>
-          <w:lang w:val="en-US" w:eastAsia="ru-RU"/>
-        </w:rPr>
-        <w:t>DDR</w:t>
-      </w:r>
-      <w:r>
-        <w:rPr>
-          <w:lang w:eastAsia="ru-RU"/>
-        </w:rPr>
-        <w:t xml:space="preserve">4 </w:t>
-      </w:r>
-      <w:r>
-        <w:rPr>
-          <w:lang w:eastAsia="ru-RU"/>
-        </w:rPr>
-        <w:t>(помимо двух занятых) под оперативную память</w:t>
-      </w:r>
-      <w:r>
-        <w:rPr>
-          <w:lang w:eastAsia="ru-RU"/>
-        </w:rPr>
-        <w:t>. Т</w:t>
-      </w:r>
-      <w:r>
-        <w:rPr>
-          <w:lang w:eastAsia="ru-RU"/>
-        </w:rPr>
-        <w:t xml:space="preserve">акже </w:t>
-      </w:r>
-      <w:r>
-        <w:rPr>
-          <w:lang w:eastAsia="ru-RU"/>
-        </w:rPr>
-        <w:t xml:space="preserve">в материнской плате есть два свободных слота </w:t>
-      </w:r>
-      <w:r>
-        <w:rPr>
-          <w:lang w:val="en-US" w:eastAsia="ru-RU"/>
-        </w:rPr>
         <w:t>M</w:t>
       </w:r>
       <w:r>
@@ -2835,13 +3634,7 @@
         <w:rPr>
           <w:lang w:eastAsia="ru-RU"/>
         </w:rPr>
-        <w:t>(помимо одного занятого)</w:t>
-      </w:r>
-      <w:r>
-        <w:rPr>
-          <w:lang w:eastAsia="ru-RU"/>
-        </w:rPr>
-        <w:t xml:space="preserve"> для </w:t>
+        <w:t xml:space="preserve">(помимо одного занятого) для </w:t>
       </w:r>
       <w:proofErr w:type="spellStart"/>
       <w:r>
@@ -2882,7 +3675,7 @@
                     </pic:cNvPicPr>
                   </pic:nvPicPr>
                   <pic:blipFill>
-                    <a:blip r:embed="rId10">
+                    <a:blip r:embed="rId13">
                       <a:extLst>
                         <a:ext uri="{28A0092B-C50C-407E-A947-70E740481C1C}">
                           <a14:useLocalDpi xmlns:a14="http://schemas.microsoft.com/office/drawing/2010/main" val="0"/>
@@ -2941,7 +3734,7 @@
           <w:lang w:eastAsia="ru-RU"/>
         </w:rPr>
       </w:pPr>
-      <w:bookmarkStart w:id="9" w:name="_Toc117017763"/>
+      <w:bookmarkStart w:id="10" w:name="_Toc117079448"/>
       <w:r>
         <w:rPr>
           <w:lang w:eastAsia="ru-RU"/>
@@ -2949,7 +3742,7 @@
         <w:lastRenderedPageBreak/>
         <w:t>Чипсет</w:t>
       </w:r>
-      <w:bookmarkEnd w:id="9"/>
+      <w:bookmarkEnd w:id="10"/>
     </w:p>
     <w:p>
       <w:pPr>
@@ -3136,509 +3929,7 @@
         <w:rPr>
           <w:lang w:eastAsia="ru-RU"/>
         </w:rPr>
-        <w:t>В создании чипсетов, обеспечивающих поддержку новых процессоров, в первую очередь заинтересованы фирмы-производители процессоров. Поэтому ведущими производителями процессоров выпускаются пробные наборы специально для производителей материнских плат. После обкатки на таких чипсетах выпускаются новые серии материнских плат, и по мере продвижения на рынок лицензии (а учитывая глобализацию мировых производителей, кросс-лицензии) выдаются разным фирмам-производителям и, иногда, субподрядчикам производителей материнских плат.</w:t>
-      </w:r>
-    </w:p>
-    <w:p>
-      <w:pPr>
-        <w:rPr>
-          <w:lang w:eastAsia="ru-RU"/>
-        </w:rPr>
-      </w:pPr>
-      <w:r>
-        <w:rPr>
-          <w:lang w:eastAsia="ru-RU"/>
-        </w:rPr>
-        <w:t>Список основных производителей чипсетов для архитектуры x86:</w:t>
-      </w:r>
-    </w:p>
-    <w:p>
-      <w:pPr>
-        <w:pStyle w:val="ListParagraph"/>
-        <w:numPr>
-          <w:ilvl w:val="0"/>
-          <w:numId w:val="3"/>
-        </w:numPr>
-        <w:rPr>
-          <w:lang w:eastAsia="ru-RU"/>
-        </w:rPr>
-      </w:pPr>
-      <w:r>
-        <w:rPr>
-          <w:lang w:eastAsia="ru-RU"/>
-        </w:rPr>
-        <w:t>Intel</w:t>
-      </w:r>
-    </w:p>
-    <w:p>
-      <w:pPr>
-        <w:pStyle w:val="ListParagraph"/>
-        <w:numPr>
-          <w:ilvl w:val="0"/>
-          <w:numId w:val="3"/>
-        </w:numPr>
-        <w:rPr>
-          <w:lang w:eastAsia="ru-RU"/>
-        </w:rPr>
-      </w:pPr>
-      <w:r>
-        <w:rPr>
-          <w:lang w:eastAsia="ru-RU"/>
-        </w:rPr>
-        <w:t>NVidia</w:t>
-      </w:r>
-    </w:p>
-    <w:p>
-      <w:pPr>
-        <w:pStyle w:val="ListParagraph"/>
-        <w:numPr>
-          <w:ilvl w:val="0"/>
-          <w:numId w:val="3"/>
-        </w:numPr>
-        <w:rPr>
-          <w:lang w:eastAsia="ru-RU"/>
-        </w:rPr>
-      </w:pPr>
-      <w:r>
-        <w:rPr>
-          <w:lang w:eastAsia="ru-RU"/>
-        </w:rPr>
-        <w:t>ATI/AMD</w:t>
-      </w:r>
-    </w:p>
-    <w:p>
-      <w:pPr>
-        <w:pStyle w:val="ListParagraph"/>
-        <w:numPr>
-          <w:ilvl w:val="0"/>
-          <w:numId w:val="3"/>
-        </w:numPr>
-        <w:rPr>
-          <w:lang w:eastAsia="ru-RU"/>
-        </w:rPr>
-      </w:pPr>
-      <w:r>
-        <w:rPr>
-          <w:lang w:eastAsia="ru-RU"/>
-        </w:rPr>
-        <w:t>VIA</w:t>
-      </w:r>
-    </w:p>
-    <w:p>
-      <w:pPr>
-        <w:pStyle w:val="ListParagraph"/>
-        <w:numPr>
-          <w:ilvl w:val="0"/>
-          <w:numId w:val="3"/>
-        </w:numPr>
-        <w:rPr>
-          <w:lang w:eastAsia="ru-RU"/>
-        </w:rPr>
-      </w:pPr>
-      <w:proofErr w:type="spellStart"/>
-      <w:r>
-        <w:rPr>
-          <w:lang w:eastAsia="ru-RU"/>
-        </w:rPr>
-        <w:t>SiS</w:t>
-      </w:r>
-      <w:proofErr w:type="spellEnd"/>
-    </w:p>
-    <w:p>
-      <w:pPr>
-        <w:rPr>
-          <w:lang w:eastAsia="ru-RU"/>
-        </w:rPr>
-      </w:pPr>
-      <w:r>
-        <w:rPr>
-          <w:lang w:eastAsia="ru-RU"/>
-        </w:rPr>
-        <w:br w:type="page"/>
-      </w:r>
-    </w:p>
-    <w:p>
-      <w:pPr>
-        <w:pStyle w:val="Heading2"/>
-        <w:rPr>
-          <w:lang w:eastAsia="ru-RU"/>
-        </w:rPr>
-      </w:pPr>
-      <w:bookmarkStart w:id="10" w:name="_Toc117017764"/>
-      <w:r>
-        <w:rPr>
-          <w:lang w:eastAsia="ru-RU"/>
-        </w:rPr>
-        <w:lastRenderedPageBreak/>
-        <w:t>Процессор</w:t>
-      </w:r>
-      <w:bookmarkEnd w:id="10"/>
-    </w:p>
-    <w:p>
-      <w:pPr>
-        <w:rPr>
-          <w:lang w:eastAsia="ru-RU"/>
-        </w:rPr>
-      </w:pPr>
-      <w:r>
-        <w:rPr>
-          <w:lang w:eastAsia="ru-RU"/>
-        </w:rPr>
-        <w:tab/>
-      </w:r>
-      <w:r>
-        <w:rPr>
-          <w:lang w:eastAsia="ru-RU"/>
-        </w:rPr>
-        <w:t>Центральный процессор — электронный блок либо интегральная схема, исполняющая машинные инструкции</w:t>
-      </w:r>
-      <w:r>
-        <w:rPr>
-          <w:lang w:eastAsia="ru-RU"/>
-        </w:rPr>
-        <w:t>,</w:t>
-      </w:r>
-      <w:r>
-        <w:rPr>
-          <w:lang w:eastAsia="ru-RU"/>
-        </w:rPr>
-        <w:t xml:space="preserve"> главная часть аппаратного обеспечения компьютера. Иногда</w:t>
-      </w:r>
-      <w:r>
-        <w:rPr>
-          <w:lang w:eastAsia="ru-RU"/>
-        </w:rPr>
-        <w:t xml:space="preserve"> </w:t>
-      </w:r>
-      <w:r>
-        <w:rPr>
-          <w:lang w:eastAsia="ru-RU"/>
-        </w:rPr>
-        <w:t>компонент называют просто процессором.</w:t>
-      </w:r>
-    </w:p>
-    <w:p>
-      <w:pPr>
-        <w:ind w:firstLine="708"/>
-        <w:rPr>
-          <w:lang w:eastAsia="ru-RU"/>
-        </w:rPr>
-      </w:pPr>
-      <w:r>
-        <w:rPr>
-          <w:lang w:eastAsia="ru-RU"/>
-        </w:rPr>
-        <w:t>Изначально термин центральное процессорное устройство описывал специализированную систему элементов, предназначенных для понимания и выполнения машинного кода компьютерных программ, а не только фиксированных логических операций. Начало применения термина и его аббревиатуры по отношению к компьютерным системам было положено в 1960-е годы. Устройство, архитектура и реализация процессоров с тех пор неоднократно менялись. В современных вычислительных системах все функции центрального процессора обычно выполняет одна микросхема высокой степени интеграции — микропроцессор.</w:t>
-      </w:r>
-    </w:p>
-    <w:p>
-      <w:pPr>
-        <w:ind w:firstLine="708"/>
-        <w:rPr>
-          <w:lang w:eastAsia="ru-RU"/>
-        </w:rPr>
-      </w:pPr>
-      <w:r>
-        <w:rPr>
-          <w:lang w:eastAsia="ru-RU"/>
-        </w:rPr>
-        <w:t>Главными характеристиками ЦПУ являются: тактовая частота, производительность, энергопотребление, нормы литографического процесса, используемого при производстве (для микропроцессоров), и архитектура.</w:t>
-      </w:r>
-    </w:p>
-    <w:p>
-      <w:pPr>
-        <w:ind w:firstLine="708"/>
-        <w:rPr>
-          <w:lang w:eastAsia="ru-RU"/>
-        </w:rPr>
-      </w:pPr>
-      <w:r>
-        <w:rPr>
-          <w:lang w:eastAsia="ru-RU"/>
-        </w:rPr>
-        <w:t>Ранние ЦП создавались в виде уникальных составных частей для уникальных и даже единственных в своём роде компьютерных систем. Позднее от дорогостоящего способа разработки процессоров, предназначенных для выполнения узкоспециализированных программ, производители компьютеров перешли к серийному изготовлению многоцелевых процессорных устройств. Тенденция к стандартизации компьютерных комплектующих зародилась в эпоху бурного развития полупроводниковых элементов, мейнфреймов</w:t>
-      </w:r>
-      <w:r>
-        <w:rPr>
-          <w:lang w:eastAsia="ru-RU"/>
-        </w:rPr>
-        <w:t xml:space="preserve"> (мощных машин, обычно используемых для больших вычислений в крупных компаниях)</w:t>
-      </w:r>
-      <w:r>
-        <w:rPr>
-          <w:lang w:eastAsia="ru-RU"/>
-        </w:rPr>
-        <w:t xml:space="preserve"> и мини-компьютеров, а с появлением интегральных схем она стала ещё более популярной. Создание микросхем позволило ещё больше увеличить сложность ЦП с уменьшением их физических размеров. Стандартизация и миниатюризация процессоров привели к глубокому проникновению основанных на них цифровых устройств в повседневную жизнь человека. Современные процессоры </w:t>
-      </w:r>
-      <w:r>
-        <w:rPr>
-          <w:lang w:eastAsia="ru-RU"/>
-        </w:rPr>
-        <w:t xml:space="preserve">используются не </w:t>
-      </w:r>
-      <w:r>
-        <w:rPr>
-          <w:lang w:eastAsia="ru-RU"/>
-        </w:rPr>
-        <w:t xml:space="preserve">только в таких высокотехнологичных </w:t>
-      </w:r>
-      <w:proofErr w:type="gramStart"/>
-      <w:r>
-        <w:rPr>
-          <w:lang w:eastAsia="ru-RU"/>
-        </w:rPr>
-        <w:t>устройствах</w:t>
-      </w:r>
-      <w:proofErr w:type="gramEnd"/>
-      <w:r>
-        <w:rPr>
-          <w:lang w:eastAsia="ru-RU"/>
-        </w:rPr>
-        <w:t xml:space="preserve"> </w:t>
-      </w:r>
-      <w:r>
-        <w:rPr>
-          <w:lang w:eastAsia="ru-RU"/>
-        </w:rPr>
-        <w:t>но и в автомобилях, калькуляторах</w:t>
-      </w:r>
-      <w:r>
-        <w:rPr>
-          <w:lang w:eastAsia="ru-RU"/>
-        </w:rPr>
-        <w:t xml:space="preserve"> и </w:t>
-      </w:r>
-      <w:r>
-        <w:rPr>
-          <w:lang w:eastAsia="ru-RU"/>
-        </w:rPr>
-        <w:t>мобильных телефонах. Современные вычислительные возможности микроконтроллера сравнимы с процессорами персональных ЭВМ тридцатилетней давности, а чаще даже значительно превосходят их показатели.</w:t>
-      </w:r>
-    </w:p>
-    <w:p>
-      <w:pPr>
-        <w:ind w:firstLine="708"/>
-        <w:rPr>
-          <w:lang w:eastAsia="ru-RU"/>
-        </w:rPr>
-      </w:pPr>
-      <w:r>
-        <w:rPr>
-          <w:lang w:eastAsia="ru-RU"/>
-        </w:rPr>
-        <w:t>Мой</w:t>
-      </w:r>
-      <w:r>
-        <w:rPr>
-          <w:lang w:val="en-US" w:eastAsia="ru-RU"/>
-        </w:rPr>
-        <w:t xml:space="preserve"> </w:t>
-      </w:r>
-      <w:r>
-        <w:rPr>
-          <w:lang w:eastAsia="ru-RU"/>
-        </w:rPr>
-        <w:t>процессор</w:t>
-      </w:r>
-      <w:r>
-        <w:rPr>
-          <w:lang w:val="en-US" w:eastAsia="ru-RU"/>
-        </w:rPr>
-        <w:t xml:space="preserve"> – </w:t>
-      </w:r>
-      <w:r>
-        <w:rPr>
-          <w:lang w:val="en-US" w:eastAsia="ru-RU"/>
-        </w:rPr>
-        <w:t>AMD</w:t>
-      </w:r>
-      <w:r>
-        <w:rPr>
-          <w:lang w:val="en-US" w:eastAsia="ru-RU"/>
-        </w:rPr>
-        <w:t xml:space="preserve"> </w:t>
-      </w:r>
-      <w:r>
-        <w:rPr>
-          <w:lang w:val="en-US" w:eastAsia="ru-RU"/>
-        </w:rPr>
-        <w:t>Ryzen</w:t>
-      </w:r>
-      <w:r>
-        <w:rPr>
-          <w:lang w:val="en-US" w:eastAsia="ru-RU"/>
-        </w:rPr>
-        <w:t xml:space="preserve"> 7 5800</w:t>
-      </w:r>
-      <w:r>
-        <w:rPr>
-          <w:lang w:val="en-US" w:eastAsia="ru-RU"/>
-        </w:rPr>
-        <w:t>H</w:t>
-      </w:r>
-      <w:r>
-        <w:rPr>
-          <w:lang w:val="en-US" w:eastAsia="ru-RU"/>
-        </w:rPr>
-        <w:t xml:space="preserve"> </w:t>
-      </w:r>
-      <w:r>
-        <w:rPr>
-          <w:lang w:val="en-US" w:eastAsia="ru-RU"/>
-        </w:rPr>
-        <w:t>with</w:t>
-      </w:r>
-      <w:r>
-        <w:rPr>
-          <w:lang w:val="en-US" w:eastAsia="ru-RU"/>
-        </w:rPr>
-        <w:t xml:space="preserve"> </w:t>
-      </w:r>
-      <w:r>
-        <w:rPr>
-          <w:lang w:val="en-US" w:eastAsia="ru-RU"/>
-        </w:rPr>
-        <w:t>Radeon Graphics 3.20 GHz</w:t>
-      </w:r>
-      <w:r>
-        <w:rPr>
-          <w:lang w:val="en-US" w:eastAsia="ru-RU"/>
-        </w:rPr>
-        <w:t xml:space="preserve">. </w:t>
-      </w:r>
-      <w:r>
-        <w:rPr>
-          <w:lang w:eastAsia="ru-RU"/>
-        </w:rPr>
-        <w:t xml:space="preserve">Он восьмиядерный и </w:t>
-      </w:r>
-      <w:proofErr w:type="spellStart"/>
-      <w:r>
-        <w:rPr>
-          <w:lang w:eastAsia="ru-RU"/>
-        </w:rPr>
-        <w:t>шестнадц</w:t>
-      </w:r>
-      <w:r>
-        <w:rPr>
-          <w:lang w:eastAsia="ru-RU"/>
-        </w:rPr>
-        <w:t>а</w:t>
-      </w:r>
-      <w:r>
-        <w:rPr>
-          <w:lang w:eastAsia="ru-RU"/>
-        </w:rPr>
-        <w:t>типоточный</w:t>
-      </w:r>
-      <w:proofErr w:type="spellEnd"/>
-      <w:r>
-        <w:rPr>
-          <w:lang w:eastAsia="ru-RU"/>
-        </w:rPr>
-        <w:t xml:space="preserve">. </w:t>
-      </w:r>
-      <w:r>
-        <w:rPr>
-          <w:lang w:eastAsia="ru-RU"/>
-        </w:rPr>
-        <w:t xml:space="preserve">Максимальная скорость процессора – 4.4 </w:t>
-      </w:r>
-      <w:r>
-        <w:rPr>
-          <w:lang w:val="en-US" w:eastAsia="ru-RU"/>
-        </w:rPr>
-        <w:t>GHz</w:t>
-      </w:r>
-      <w:r>
-        <w:rPr>
-          <w:lang w:eastAsia="ru-RU"/>
-        </w:rPr>
-        <w:t xml:space="preserve">. </w:t>
-      </w:r>
-      <w:r>
-        <w:rPr>
-          <w:lang w:eastAsia="ru-RU"/>
-        </w:rPr>
-        <w:t>Также</w:t>
-      </w:r>
-      <w:r>
-        <w:rPr>
-          <w:lang w:eastAsia="ru-RU"/>
-        </w:rPr>
-        <w:t xml:space="preserve"> в этом </w:t>
-      </w:r>
-      <w:r>
-        <w:rPr>
-          <w:lang w:eastAsia="ru-RU"/>
-        </w:rPr>
-        <w:t>нем</w:t>
-      </w:r>
-      <w:r>
-        <w:rPr>
-          <w:lang w:eastAsia="ru-RU"/>
-        </w:rPr>
-        <w:t xml:space="preserve"> есть модуль графики, используемый для несложной работы на компьютере (например</w:t>
-      </w:r>
-      <w:r>
-        <w:rPr>
-          <w:lang w:eastAsia="ru-RU"/>
-        </w:rPr>
-        <w:t>,</w:t>
-      </w:r>
-      <w:r>
-        <w:rPr>
-          <w:lang w:eastAsia="ru-RU"/>
-        </w:rPr>
-        <w:t xml:space="preserve"> вся графика, связанная с рабочим столом </w:t>
-      </w:r>
-      <w:r>
-        <w:rPr>
-          <w:lang w:eastAsia="ru-RU"/>
-        </w:rPr>
-        <w:t>и с управлением отображения окон</w:t>
-      </w:r>
-      <w:r>
-        <w:rPr>
-          <w:lang w:eastAsia="ru-RU"/>
-        </w:rPr>
-        <w:t xml:space="preserve"> </w:t>
-      </w:r>
-      <w:r>
-        <w:rPr>
-          <w:lang w:eastAsia="ru-RU"/>
-        </w:rPr>
-        <w:t xml:space="preserve">(по крайней мере на </w:t>
-      </w:r>
-      <w:r>
-        <w:rPr>
-          <w:lang w:val="en-US" w:eastAsia="ru-RU"/>
-        </w:rPr>
-        <w:t>Windows</w:t>
-      </w:r>
-      <w:r>
-        <w:rPr>
-          <w:lang w:eastAsia="ru-RU"/>
-        </w:rPr>
-        <w:t>), вычисляется как раз на этом модуле).</w:t>
-      </w:r>
-      <w:r>
-        <w:rPr>
-          <w:lang w:eastAsia="ru-RU"/>
-        </w:rPr>
-        <w:t xml:space="preserve"> Частота этого модуля – 2000</w:t>
-      </w:r>
-      <w:r>
-        <w:rPr>
-          <w:lang w:val="en-US" w:eastAsia="ru-RU"/>
-        </w:rPr>
-        <w:t>MHz</w:t>
-      </w:r>
-      <w:r>
-        <w:rPr>
-          <w:lang w:eastAsia="ru-RU"/>
-        </w:rPr>
-        <w:t>.</w:t>
+        <w:t>В создании чипсетов, обеспечивающих поддержку новых процессоров, в первую очередь заинтересованы фирмы-производители процессоров. Поэтому ведущими производителями процессоров выпускаются пробные наборы специально для производителей материнских плат. После обкатки на таких чипсетах выпускаются новые серии материнских плат, и по мере продвижения на рынок лицензии выдаются разным фирмам-производителям и, иногда, субподрядчикам производителей материнских плат.</w:t>
       </w:r>
     </w:p>
     <w:p>
@@ -3652,18 +3943,18 @@
           <w:noProof/>
         </w:rPr>
         <w:drawing>
-          <wp:anchor distT="0" distB="0" distL="114300" distR="114300" simplePos="0" relativeHeight="251658240" behindDoc="0" locked="0" layoutInCell="1" allowOverlap="1" wp14:anchorId="4E8A71DC" wp14:editId="1F39264D">
+          <wp:anchor distT="0" distB="0" distL="114300" distR="114300" simplePos="0" relativeHeight="251662336" behindDoc="0" locked="0" layoutInCell="1" allowOverlap="1" wp14:anchorId="37B540D9" wp14:editId="3049158B">
             <wp:simplePos x="0" y="0"/>
             <wp:positionH relativeFrom="margin">
               <wp:align>center</wp:align>
             </wp:positionH>
             <wp:positionV relativeFrom="paragraph">
-              <wp:posOffset>-69899</wp:posOffset>
+              <wp:posOffset>56818</wp:posOffset>
             </wp:positionV>
-            <wp:extent cx="2106930" cy="1869440"/>
-            <wp:effectExtent l="0" t="0" r="7620" b="0"/>
+            <wp:extent cx="3850936" cy="2571996"/>
+            <wp:effectExtent l="0" t="0" r="0" b="0"/>
             <wp:wrapSquare wrapText="bothSides"/>
-            <wp:docPr id="6" name="Picture 6" descr="AMD Ryzen 5000 - взгляни на свой ноутбук по-новому"/>
+            <wp:docPr id="8" name="Picture 8" descr="Материнская плата крупным планом. детали для компьютера. | Премиум Фото"/>
             <wp:cNvGraphicFramePr>
               <a:graphicFrameLocks xmlns:a="http://schemas.openxmlformats.org/drawingml/2006/main" noChangeAspect="1"/>
             </wp:cNvGraphicFramePr>
@@ -3671,13 +3962,13 @@
               <a:graphicData uri="http://schemas.openxmlformats.org/drawingml/2006/picture">
                 <pic:pic xmlns:pic="http://schemas.openxmlformats.org/drawingml/2006/picture">
                   <pic:nvPicPr>
-                    <pic:cNvPr id="0" name="Picture 15" descr="AMD Ryzen 5000 - взгляни на свой ноутбук по-новому"/>
+                    <pic:cNvPr id="0" name="Picture 7" descr="Материнская плата крупным планом. детали для компьютера. | Премиум Фото"/>
                     <pic:cNvPicPr>
                       <a:picLocks noChangeAspect="1" noChangeArrowheads="1"/>
                     </pic:cNvPicPr>
                   </pic:nvPicPr>
                   <pic:blipFill>
-                    <a:blip r:embed="rId11" cstate="print">
+                    <a:blip r:embed="rId14">
                       <a:extLst>
                         <a:ext uri="{28A0092B-C50C-407E-A947-70E740481C1C}">
                           <a14:useLocalDpi xmlns:a14="http://schemas.microsoft.com/office/drawing/2010/main" val="0"/>
@@ -3692,7 +3983,7 @@
                   <pic:spPr bwMode="auto">
                     <a:xfrm>
                       <a:off x="0" y="0"/>
-                      <a:ext cx="2106930" cy="1869440"/>
+                      <a:ext cx="3850936" cy="2571996"/>
                     </a:xfrm>
                     <a:prstGeom prst="rect">
                       <a:avLst/>
@@ -3714,13 +4005,6 @@
           </wp:anchor>
         </w:drawing>
       </w:r>
-    </w:p>
-    <w:p>
-      <w:pPr>
-        <w:rPr>
-          <w:lang w:eastAsia="ru-RU"/>
-        </w:rPr>
-      </w:pPr>
       <w:r>
         <w:rPr>
           <w:lang w:eastAsia="ru-RU"/>
@@ -3735,7 +4019,471 @@
           <w:lang w:eastAsia="ru-RU"/>
         </w:rPr>
       </w:pPr>
-      <w:bookmarkStart w:id="11" w:name="_Toc117017765"/>
+      <w:bookmarkStart w:id="11" w:name="_Toc117079449"/>
+      <w:r>
+        <w:rPr>
+          <w:lang w:eastAsia="ru-RU"/>
+        </w:rPr>
+        <w:lastRenderedPageBreak/>
+        <w:t>Процессор</w:t>
+      </w:r>
+      <w:bookmarkEnd w:id="11"/>
+    </w:p>
+    <w:p>
+      <w:pPr>
+        <w:rPr>
+          <w:lang w:eastAsia="ru-RU"/>
+        </w:rPr>
+      </w:pPr>
+      <w:r>
+        <w:rPr>
+          <w:lang w:eastAsia="ru-RU"/>
+        </w:rPr>
+        <w:tab/>
+        <w:t>Центральный процессор — электронный блок либо интегральная схема, исполняющая машинные инструкции</w:t>
+      </w:r>
+      <w:r>
+        <w:rPr>
+          <w:lang w:eastAsia="ru-RU"/>
+        </w:rPr>
+        <w:t>,</w:t>
+      </w:r>
+      <w:r>
+        <w:rPr>
+          <w:lang w:eastAsia="ru-RU"/>
+        </w:rPr>
+        <w:t xml:space="preserve"> главная часть аппаратного обеспечения компьютера. Иногда</w:t>
+      </w:r>
+      <w:r>
+        <w:rPr>
+          <w:lang w:eastAsia="ru-RU"/>
+        </w:rPr>
+        <w:t xml:space="preserve"> </w:t>
+      </w:r>
+      <w:r>
+        <w:rPr>
+          <w:lang w:eastAsia="ru-RU"/>
+        </w:rPr>
+        <w:t>компонент называют просто процессором.</w:t>
+      </w:r>
+    </w:p>
+    <w:p>
+      <w:pPr>
+        <w:ind w:firstLine="708"/>
+        <w:rPr>
+          <w:lang w:eastAsia="ru-RU"/>
+        </w:rPr>
+      </w:pPr>
+      <w:r>
+        <w:rPr>
+          <w:lang w:eastAsia="ru-RU"/>
+        </w:rPr>
+        <w:t>Изначально термин центральное процессорное устройство описывал специализированную систему элементов, предназначенных для понимания и выполнения машинного кода компьютерных программ, а не только фиксированных логических операций. Начало применения термина и его аббревиатуры по отношению к компьютерным системам было положено в 1960-е годы. Устройство, архитектура и реализация процессоров с тех пор неоднократно менялись. В современных вычислительных системах все функции центрального процессора обычно выполняет одна микросхема высокой степени интеграции — микропроцессор.</w:t>
+      </w:r>
+    </w:p>
+    <w:p>
+      <w:pPr>
+        <w:ind w:firstLine="708"/>
+        <w:rPr>
+          <w:lang w:eastAsia="ru-RU"/>
+        </w:rPr>
+      </w:pPr>
+      <w:r>
+        <w:rPr>
+          <w:lang w:eastAsia="ru-RU"/>
+        </w:rPr>
+        <w:t>Главными характеристиками ЦПУ являются: тактовая частота, производительность, энергопотребление, нормы литографического процесса, используемого при производстве (для микропроцессоров), и архитектура.</w:t>
+      </w:r>
+    </w:p>
+    <w:p>
+      <w:pPr>
+        <w:ind w:firstLine="708"/>
+        <w:rPr>
+          <w:lang w:eastAsia="ru-RU"/>
+        </w:rPr>
+      </w:pPr>
+      <w:r>
+        <w:rPr>
+          <w:lang w:eastAsia="ru-RU"/>
+        </w:rPr>
+        <w:t>Ранние ЦП создавались в виде уникальных составных частей для уникальных и даже единственных в своём роде компьютерных систем. Позднее от дорогостоящего способа разработки процессоров, предназначенных для выполнения узкоспециализированных программ, производители компьютеров перешли к серийному изготовлению многоцелевых процессорных устройств. Тенденция к стандартизации компьютерных комплектующих зародилась в эпоху бурного развития полупроводниковых элементов, мейнфреймов</w:t>
+      </w:r>
+      <w:r>
+        <w:rPr>
+          <w:lang w:eastAsia="ru-RU"/>
+        </w:rPr>
+        <w:t xml:space="preserve"> (мощных машин, обычно используемых для больших вычислений в крупных компаниях)</w:t>
+      </w:r>
+      <w:r>
+        <w:rPr>
+          <w:lang w:eastAsia="ru-RU"/>
+        </w:rPr>
+        <w:t xml:space="preserve"> и мини-компьютеров, а с появлением интегральных схем она стала ещё более популярной. Создание микросхем позволило ещё больше увеличить сложность ЦП с уменьшением их физических размеров. Стандартизация и миниатюризация процессоров привели к глубокому проникновению основанных на них цифровых устройств в повседневную жизнь человека. Современные процессоры </w:t>
+      </w:r>
+      <w:r>
+        <w:rPr>
+          <w:lang w:eastAsia="ru-RU"/>
+        </w:rPr>
+        <w:t xml:space="preserve">используются не </w:t>
+      </w:r>
+      <w:r>
+        <w:rPr>
+          <w:lang w:eastAsia="ru-RU"/>
+        </w:rPr>
+        <w:t>только в таких высокотехнологичных устройствах</w:t>
+      </w:r>
+      <w:r>
+        <w:rPr>
+          <w:lang w:eastAsia="ru-RU"/>
+        </w:rPr>
+        <w:t>,</w:t>
+      </w:r>
+      <w:r>
+        <w:rPr>
+          <w:lang w:eastAsia="ru-RU"/>
+        </w:rPr>
+        <w:t xml:space="preserve"> </w:t>
+      </w:r>
+      <w:r>
+        <w:rPr>
+          <w:lang w:eastAsia="ru-RU"/>
+        </w:rPr>
+        <w:t>но и в автомобилях, калькуляторах</w:t>
+      </w:r>
+      <w:r>
+        <w:rPr>
+          <w:lang w:eastAsia="ru-RU"/>
+        </w:rPr>
+        <w:t xml:space="preserve"> и </w:t>
+      </w:r>
+      <w:r>
+        <w:rPr>
+          <w:lang w:eastAsia="ru-RU"/>
+        </w:rPr>
+        <w:t>мобильных телефонах. Современные вычислительные возможности микроконтроллера сравнимы с процессорами персональных ЭВМ тридцатилетней давности, а чаще даже значительно превосходят их показатели.</w:t>
+      </w:r>
+    </w:p>
+    <w:p>
+      <w:pPr>
+        <w:ind w:firstLine="708"/>
+        <w:rPr>
+          <w:lang w:eastAsia="ru-RU"/>
+        </w:rPr>
+      </w:pPr>
+      <w:r>
+        <w:rPr>
+          <w:lang w:eastAsia="ru-RU"/>
+        </w:rPr>
+        <w:t>Мой</w:t>
+      </w:r>
+      <w:r>
+        <w:rPr>
+          <w:lang w:val="en-US" w:eastAsia="ru-RU"/>
+        </w:rPr>
+        <w:t xml:space="preserve"> </w:t>
+      </w:r>
+      <w:r>
+        <w:rPr>
+          <w:lang w:eastAsia="ru-RU"/>
+        </w:rPr>
+        <w:t>процессор</w:t>
+      </w:r>
+      <w:r>
+        <w:rPr>
+          <w:lang w:val="en-US" w:eastAsia="ru-RU"/>
+        </w:rPr>
+        <w:t xml:space="preserve"> – </w:t>
+      </w:r>
+      <w:r>
+        <w:rPr>
+          <w:lang w:val="en-US" w:eastAsia="ru-RU"/>
+        </w:rPr>
+        <w:t>AMD</w:t>
+      </w:r>
+      <w:r>
+        <w:rPr>
+          <w:lang w:val="en-US" w:eastAsia="ru-RU"/>
+        </w:rPr>
+        <w:t xml:space="preserve"> </w:t>
+      </w:r>
+      <w:r>
+        <w:rPr>
+          <w:lang w:val="en-US" w:eastAsia="ru-RU"/>
+        </w:rPr>
+        <w:t>Ryzen</w:t>
+      </w:r>
+      <w:r>
+        <w:rPr>
+          <w:lang w:val="en-US" w:eastAsia="ru-RU"/>
+        </w:rPr>
+        <w:t xml:space="preserve"> 7 5800</w:t>
+      </w:r>
+      <w:r>
+        <w:rPr>
+          <w:lang w:val="en-US" w:eastAsia="ru-RU"/>
+        </w:rPr>
+        <w:t>H</w:t>
+      </w:r>
+      <w:r>
+        <w:rPr>
+          <w:lang w:val="en-US" w:eastAsia="ru-RU"/>
+        </w:rPr>
+        <w:t xml:space="preserve"> </w:t>
+      </w:r>
+      <w:r>
+        <w:rPr>
+          <w:lang w:val="en-US" w:eastAsia="ru-RU"/>
+        </w:rPr>
+        <w:t>with</w:t>
+      </w:r>
+      <w:r>
+        <w:rPr>
+          <w:lang w:val="en-US" w:eastAsia="ru-RU"/>
+        </w:rPr>
+        <w:t xml:space="preserve"> </w:t>
+      </w:r>
+      <w:r>
+        <w:rPr>
+          <w:lang w:val="en-US" w:eastAsia="ru-RU"/>
+        </w:rPr>
+        <w:t>Radeon Graphics 3.20 GHz</w:t>
+      </w:r>
+      <w:r>
+        <w:rPr>
+          <w:lang w:val="en-US" w:eastAsia="ru-RU"/>
+        </w:rPr>
+        <w:t xml:space="preserve">. </w:t>
+      </w:r>
+      <w:r>
+        <w:rPr>
+          <w:lang w:eastAsia="ru-RU"/>
+        </w:rPr>
+        <w:t xml:space="preserve">Он восьмиядерный и </w:t>
+      </w:r>
+      <w:proofErr w:type="spellStart"/>
+      <w:r>
+        <w:rPr>
+          <w:lang w:eastAsia="ru-RU"/>
+        </w:rPr>
+        <w:t>шестнадц</w:t>
+      </w:r>
+      <w:r>
+        <w:rPr>
+          <w:lang w:eastAsia="ru-RU"/>
+        </w:rPr>
+        <w:t>а</w:t>
+      </w:r>
+      <w:r>
+        <w:rPr>
+          <w:lang w:eastAsia="ru-RU"/>
+        </w:rPr>
+        <w:t>типоточный</w:t>
+      </w:r>
+      <w:proofErr w:type="spellEnd"/>
+      <w:r>
+        <w:rPr>
+          <w:lang w:eastAsia="ru-RU"/>
+        </w:rPr>
+        <w:t xml:space="preserve">. </w:t>
+      </w:r>
+      <w:r>
+        <w:rPr>
+          <w:lang w:eastAsia="ru-RU"/>
+        </w:rPr>
+        <w:t xml:space="preserve">Максимальная скорость процессора – 4.4 </w:t>
+      </w:r>
+      <w:r>
+        <w:rPr>
+          <w:lang w:val="en-US" w:eastAsia="ru-RU"/>
+        </w:rPr>
+        <w:t>GHz</w:t>
+      </w:r>
+      <w:r>
+        <w:rPr>
+          <w:lang w:eastAsia="ru-RU"/>
+        </w:rPr>
+        <w:t xml:space="preserve">. </w:t>
+      </w:r>
+      <w:r>
+        <w:rPr>
+          <w:lang w:eastAsia="ru-RU"/>
+        </w:rPr>
+        <w:t>Также</w:t>
+      </w:r>
+      <w:r>
+        <w:rPr>
+          <w:lang w:eastAsia="ru-RU"/>
+        </w:rPr>
+        <w:t xml:space="preserve"> в этом </w:t>
+      </w:r>
+      <w:r>
+        <w:rPr>
+          <w:lang w:eastAsia="ru-RU"/>
+        </w:rPr>
+        <w:t>нем</w:t>
+      </w:r>
+      <w:r>
+        <w:rPr>
+          <w:lang w:eastAsia="ru-RU"/>
+        </w:rPr>
+        <w:t xml:space="preserve"> есть модуль графики, используемый для несложной работы на компьютере (например</w:t>
+      </w:r>
+      <w:r>
+        <w:rPr>
+          <w:lang w:eastAsia="ru-RU"/>
+        </w:rPr>
+        <w:t>,</w:t>
+      </w:r>
+      <w:r>
+        <w:rPr>
+          <w:lang w:eastAsia="ru-RU"/>
+        </w:rPr>
+        <w:t xml:space="preserve"> вся графика, связанная с рабочим столом </w:t>
+      </w:r>
+      <w:r>
+        <w:rPr>
+          <w:lang w:eastAsia="ru-RU"/>
+        </w:rPr>
+        <w:t>и с управлением отображения окон</w:t>
+      </w:r>
+      <w:r>
+        <w:rPr>
+          <w:lang w:eastAsia="ru-RU"/>
+        </w:rPr>
+        <w:t xml:space="preserve"> </w:t>
+      </w:r>
+      <w:r>
+        <w:rPr>
+          <w:lang w:eastAsia="ru-RU"/>
+        </w:rPr>
+        <w:t xml:space="preserve">(по крайней мере на </w:t>
+      </w:r>
+      <w:r>
+        <w:rPr>
+          <w:lang w:val="en-US" w:eastAsia="ru-RU"/>
+        </w:rPr>
+        <w:t>Windows</w:t>
+      </w:r>
+      <w:r>
+        <w:rPr>
+          <w:lang w:eastAsia="ru-RU"/>
+        </w:rPr>
+        <w:t>), вычисляется как раз на этом модуле).</w:t>
+      </w:r>
+      <w:r>
+        <w:rPr>
+          <w:lang w:eastAsia="ru-RU"/>
+        </w:rPr>
+        <w:t xml:space="preserve"> Частота этого модуля – 2000</w:t>
+      </w:r>
+      <w:r>
+        <w:rPr>
+          <w:lang w:val="en-US" w:eastAsia="ru-RU"/>
+        </w:rPr>
+        <w:t>MHz</w:t>
+      </w:r>
+      <w:r>
+        <w:rPr>
+          <w:lang w:eastAsia="ru-RU"/>
+        </w:rPr>
+        <w:t>.</w:t>
+      </w:r>
+    </w:p>
+    <w:p>
+      <w:pPr>
+        <w:rPr>
+          <w:lang w:eastAsia="ru-RU"/>
+        </w:rPr>
+      </w:pPr>
+    </w:p>
+    <w:p>
+      <w:pPr>
+        <w:rPr>
+          <w:lang w:eastAsia="ru-RU"/>
+        </w:rPr>
+      </w:pPr>
+      <w:r>
+        <w:rPr>
+          <w:noProof/>
+        </w:rPr>
+        <w:drawing>
+          <wp:anchor distT="0" distB="0" distL="114300" distR="114300" simplePos="0" relativeHeight="251663360" behindDoc="0" locked="0" layoutInCell="1" allowOverlap="1" wp14:anchorId="2BA12669" wp14:editId="324F8C0B">
+            <wp:simplePos x="0" y="0"/>
+            <wp:positionH relativeFrom="margin">
+              <wp:align>center</wp:align>
+            </wp:positionH>
+            <wp:positionV relativeFrom="paragraph">
+              <wp:posOffset>-207921</wp:posOffset>
+            </wp:positionV>
+            <wp:extent cx="3060700" cy="1721485"/>
+            <wp:effectExtent l="0" t="0" r="6350" b="0"/>
+            <wp:wrapSquare wrapText="bothSides"/>
+            <wp:docPr id="9" name="Picture 9" descr="AMD Readies Ryzen 7 5700X, Ryzen 5 5600 &amp; Ryzen 5 5500 CPUs To Tackle  Intel's Mainstream Alder Lake Core i5 Chips"/>
+            <wp:cNvGraphicFramePr>
+              <a:graphicFrameLocks xmlns:a="http://schemas.openxmlformats.org/drawingml/2006/main" noChangeAspect="1"/>
+            </wp:cNvGraphicFramePr>
+            <a:graphic xmlns:a="http://schemas.openxmlformats.org/drawingml/2006/main">
+              <a:graphicData uri="http://schemas.openxmlformats.org/drawingml/2006/picture">
+                <pic:pic xmlns:pic="http://schemas.openxmlformats.org/drawingml/2006/picture">
+                  <pic:nvPicPr>
+                    <pic:cNvPr id="0" name="Picture 9" descr="AMD Readies Ryzen 7 5700X, Ryzen 5 5600 &amp; Ryzen 5 5500 CPUs To Tackle  Intel's Mainstream Alder Lake Core i5 Chips"/>
+                    <pic:cNvPicPr>
+                      <a:picLocks noChangeAspect="1" noChangeArrowheads="1"/>
+                    </pic:cNvPicPr>
+                  </pic:nvPicPr>
+                  <pic:blipFill>
+                    <a:blip r:embed="rId15" cstate="print">
+                      <a:extLst>
+                        <a:ext uri="{28A0092B-C50C-407E-A947-70E740481C1C}">
+                          <a14:useLocalDpi xmlns:a14="http://schemas.microsoft.com/office/drawing/2010/main" val="0"/>
+                        </a:ext>
+                      </a:extLst>
+                    </a:blip>
+                    <a:srcRect/>
+                    <a:stretch>
+                      <a:fillRect/>
+                    </a:stretch>
+                  </pic:blipFill>
+                  <pic:spPr bwMode="auto">
+                    <a:xfrm>
+                      <a:off x="0" y="0"/>
+                      <a:ext cx="3060700" cy="1721485"/>
+                    </a:xfrm>
+                    <a:prstGeom prst="rect">
+                      <a:avLst/>
+                    </a:prstGeom>
+                    <a:noFill/>
+                    <a:ln>
+                      <a:noFill/>
+                    </a:ln>
+                  </pic:spPr>
+                </pic:pic>
+              </a:graphicData>
+            </a:graphic>
+            <wp14:sizeRelH relativeFrom="page">
+              <wp14:pctWidth>0</wp14:pctWidth>
+            </wp14:sizeRelH>
+            <wp14:sizeRelV relativeFrom="page">
+              <wp14:pctHeight>0</wp14:pctHeight>
+            </wp14:sizeRelV>
+          </wp:anchor>
+        </w:drawing>
+      </w:r>
+      <w:r>
+        <w:rPr>
+          <w:lang w:eastAsia="ru-RU"/>
+        </w:rPr>
+        <w:br w:type="page"/>
+      </w:r>
+    </w:p>
+    <w:p>
+      <w:pPr>
+        <w:pStyle w:val="Heading2"/>
+        <w:rPr>
+          <w:lang w:eastAsia="ru-RU"/>
+        </w:rPr>
+      </w:pPr>
+      <w:bookmarkStart w:id="12" w:name="_Toc117079450"/>
       <w:r>
         <w:rPr>
           <w:lang w:eastAsia="ru-RU"/>
@@ -3743,15 +4491,15 @@
         <w:lastRenderedPageBreak/>
         <w:t>Список литературы</w:t>
       </w:r>
-      <w:bookmarkEnd w:id="11"/>
-    </w:p>
-    <w:p>
-      <w:pPr>
-        <w:rPr>
-          <w:lang w:eastAsia="ru-RU"/>
-        </w:rPr>
-      </w:pPr>
-      <w:hyperlink r:id="rId12" w:history="1">
+      <w:bookmarkEnd w:id="12"/>
+    </w:p>
+    <w:p>
+      <w:pPr>
+        <w:rPr>
+          <w:lang w:eastAsia="ru-RU"/>
+        </w:rPr>
+      </w:pPr>
+      <w:hyperlink r:id="rId16" w:history="1">
         <w:r>
           <w:rPr>
             <w:rStyle w:val="Hyperlink"/>
@@ -3773,7 +4521,7 @@
           <w:lang w:eastAsia="ru-RU"/>
         </w:rPr>
       </w:pPr>
-      <w:hyperlink r:id="rId13" w:history="1">
+      <w:hyperlink r:id="rId17" w:history="1">
         <w:r>
           <w:rPr>
             <w:rStyle w:val="Hyperlink"/>
@@ -3835,7 +4583,7 @@
           <w:lang w:eastAsia="ru-RU"/>
         </w:rPr>
       </w:pPr>
-      <w:hyperlink r:id="rId14" w:history="1">
+      <w:hyperlink r:id="rId18" w:history="1">
         <w:r>
           <w:rPr>
             <w:rStyle w:val="Hyperlink"/>
@@ -3857,7 +4605,7 @@
           <w:lang w:eastAsia="ru-RU"/>
         </w:rPr>
       </w:pPr>
-      <w:hyperlink r:id="rId15" w:history="1">
+      <w:hyperlink r:id="rId19" w:history="1">
         <w:r>
           <w:rPr>
             <w:rStyle w:val="Hyperlink"/>
@@ -3899,7 +4647,7 @@
       </w:r>
     </w:p>
     <w:sectPr>
-      <w:footerReference w:type="default" r:id="rId16"/>
+      <w:footerReference w:type="default" r:id="rId20"/>
       <w:pgSz w:w="11906" w:h="16838"/>
       <w:pgMar w:top="1440" w:right="1440" w:bottom="1440" w:left="1440" w:header="708" w:footer="708" w:gutter="0"/>
       <w:pgNumType w:start="1"/>

</xml_diff>